<commit_message>
Updated my email address.
</commit_message>
<xml_diff>
--- a/docs/Drought Index Portal User Guide.docx
+++ b/docs/Drought Index Portal User Guide.docx
@@ -1,6 +1,6 @@
 
 <file path=word/document.xml><?xml version="1.0" encoding="utf-8"?>
-<w:document xmlns:o="urn:schemas-microsoft-com:office:office" xmlns:r="http://schemas.openxmlformats.org/officeDocument/2006/relationships" xmlns:v="urn:schemas-microsoft-com:vml" xmlns:w="http://schemas.openxmlformats.org/wordprocessingml/2006/main" xmlns:w10="urn:schemas-microsoft-com:office:word" xmlns:wp="http://schemas.openxmlformats.org/drawingml/2006/wordprocessingDrawing" xmlns:wps="http://schemas.microsoft.com/office/word/2010/wordprocessingShape" xmlns:wpg="http://schemas.microsoft.com/office/word/2010/wordprocessingGroup" xmlns:mc="http://schemas.openxmlformats.org/markup-compatibility/2006" xmlns:wp14="http://schemas.microsoft.com/office/word/2010/wordprocessingDrawing" xmlns:w14="http://schemas.microsoft.com/office/word/2010/wordml" mc:Ignorable="w14 wp14">
+<w:document xmlns:o="urn:schemas-microsoft-com:office:office" xmlns:r="http://schemas.openxmlformats.org/officeDocument/2006/relationships" xmlns:v="urn:schemas-microsoft-com:vml" xmlns:w="http://schemas.openxmlformats.org/wordprocessingml/2006/main" xmlns:w10="urn:schemas-microsoft-com:office:word" xmlns:wp="http://schemas.openxmlformats.org/drawingml/2006/wordprocessingDrawing" xmlns:wps="http://schemas.microsoft.com/office/word/2010/wordprocessingShape" xmlns:wpg="http://schemas.microsoft.com/office/word/2010/wordprocessingGroup" xmlns:mc="http://schemas.openxmlformats.org/markup-compatibility/2006" xmlns:wp14="http://schemas.microsoft.com/office/word/2010/wordprocessingDrawing" xmlns:w14="http://schemas.microsoft.com/office/word/2010/wordml" xmlns:w15="http://schemas.microsoft.com/office/word/2012/wordml" mc:Ignorable="w14 wp14 w15">
   <w:body>
     <w:p>
       <w:pPr>
@@ -108,7 +108,7 @@
         <mc:AlternateContent>
           <mc:Choice Requires="wpg">
             <w:drawing>
-              <wp:anchor behindDoc="0" distT="0" distB="0" distL="114300" distR="114300" simplePos="0" locked="0" layoutInCell="1" allowOverlap="1" relativeHeight="3" wp14:anchorId="7A35FAC7">
+              <wp:anchor behindDoc="0" distT="0" distB="0" distL="114300" distR="114300" simplePos="0" locked="0" layoutInCell="0" allowOverlap="1" relativeHeight="4" wp14:anchorId="7A35FAC7">
                 <wp:simplePos x="0" y="0"/>
                 <wp:positionH relativeFrom="margin">
                   <wp:posOffset>190500</wp:posOffset>
@@ -127,7 +127,9 @@
                       <wpg:grpSpPr>
                         <a:xfrm>
                           <a:off x="0" y="0"/>
-                          <a:ext cx="5972040" cy="4102200"/>
+                          <a:ext cx="5972760" cy="4102560"/>
+                          <a:chOff x="0" y="0"/>
+                          <a:chExt cx="5972760" cy="4102560"/>
                         </a:xfrm>
                       </wpg:grpSpPr>
                       <pic:pic xmlns:pic="http://schemas.openxmlformats.org/drawingml/2006/picture">
@@ -143,12 +145,12 @@
                         <pic:spPr>
                           <a:xfrm>
                             <a:off x="0" y="0"/>
-                            <a:ext cx="5972040" cy="3802320"/>
+                            <a:ext cx="5972760" cy="3803040"/>
                           </a:xfrm>
                           <a:prstGeom prst="rect">
                             <a:avLst/>
                           </a:prstGeom>
-                          <a:ln>
+                          <a:ln w="0">
                             <a:noFill/>
                           </a:ln>
                         </pic:spPr>
@@ -157,8 +159,8 @@
                         <wps:cNvSpPr/>
                         <wps:spPr>
                           <a:xfrm>
-                            <a:off x="0" y="3516480"/>
-                            <a:ext cx="5972040" cy="585360"/>
+                            <a:off x="0" y="3517920"/>
+                            <a:ext cx="5972760" cy="585000"/>
                           </a:xfrm>
                           <a:prstGeom prst="rect">
                             <a:avLst/>
@@ -166,7 +168,7 @@
                           <a:solidFill>
                             <a:srgbClr val="ffffff"/>
                           </a:solidFill>
-                          <a:ln>
+                          <a:ln w="0">
                             <a:noFill/>
                           </a:ln>
                         </wps:spPr>
@@ -187,8 +189,6 @@
                               </w:pPr>
                               <w:r>
                                 <w:rPr>
-                                  <w:smallCaps w:val="false"/>
-                                  <w:caps w:val="false"/>
                                   <w:sz w:val="22"/>
                                   <w:b/>
                                   <w:u w:val="none"/>
@@ -197,10 +197,12 @@
                                   <w:i w:val="false"/>
                                   <w:vertAlign w:val="baseline"/>
                                   <w:position w:val="0"/>
+                                  <w:spacing w:val="0"/>
                                   <w:szCs w:val="22"/>
                                   <w:bCs/>
                                   <w:iCs w:val="false"/>
-                                  <w:spacing w:val="0"/>
+                                  <w:smallCaps w:val="false"/>
+                                  <w:caps w:val="false"/>
                                   <w:rFonts w:asciiTheme="minorHAnsi" w:cstheme="minorBidi" w:eastAsiaTheme="minorHAnsi" w:hAnsiTheme="minorHAnsi" w:ascii="Calibri" w:hAnsi="Calibri" w:eastAsia="Calibri"/>
                                   <w:color w:val="000000"/>
                                 </w:rPr>
@@ -208,8 +210,6 @@
                               </w:r>
                               <w:r>
                                 <w:rPr>
-                                  <w:smallCaps w:val="false"/>
-                                  <w:caps w:val="false"/>
                                   <w:sz w:val="22"/>
                                   <w:u w:val="none"/>
                                   <w:dstrike w:val="false"/>
@@ -217,9 +217,11 @@
                                   <w:i w:val="false"/>
                                   <w:vertAlign w:val="baseline"/>
                                   <w:position w:val="0"/>
+                                  <w:spacing w:val="0"/>
                                   <w:szCs w:val="22"/>
                                   <w:iCs w:val="false"/>
-                                  <w:spacing w:val="0"/>
+                                  <w:smallCaps w:val="false"/>
+                                  <w:caps w:val="false"/>
                                   <w:b w:val="false"/>
                                   <w:bCs w:val="false"/>
                                   <w:rFonts w:asciiTheme="minorHAnsi" w:cstheme="minorBidi" w:eastAsiaTheme="minorHAnsi" w:hAnsiTheme="minorHAnsi" w:ascii="Calibri" w:hAnsi="Calibri" w:eastAsia="Calibri"/>
@@ -230,7 +232,7 @@
                             </w:p>
                           </w:txbxContent>
                         </wps:txbx>
-                        <wps:bodyPr lIns="0" rIns="0" tIns="0" bIns="0">
+                        <wps:bodyPr lIns="0" rIns="0" tIns="0" bIns="0" anchor="t">
                           <a:noAutofit/>
                         </wps:bodyPr>
                       </wps:wsp>
@@ -242,8 +244,8 @@
           </mc:Choice>
           <mc:Fallback>
             <w:pict>
-              <v:group id="shape_0" alt="Group 10" style="position:absolute;margin-left:15pt;margin-top:152.7pt;width:470.25pt;height:323pt" coordorigin="300,3054" coordsize="9405,6460">
-                <v:shapetype id="shapetype_75" coordsize="21600,21600" o:spt="75" o:preferrelative="t" path="m@4@5l@4@11@9@11@9@5xe" filled="f" stroked="f">
+              <v:group id="shape_0" alt="Group 10" style="position:absolute;margin-left:15pt;margin-top:152.7pt;width:470.3pt;height:323.05pt" coordorigin="300,3054" coordsize="9406,6461">
+                <v:shapetype id="_x0000_t75" coordsize="21600,21600" o:spt="75" o:preferrelative="t" path="m@4@5l@4@11@9@11@9@5xe" filled="f" stroked="f">
                   <v:stroke joinstyle="miter"/>
                   <v:formulas>
                     <v:f eqn="if lineDrawn pixelLineWidth 0"/>
@@ -262,12 +264,12 @@
                   <v:path o:extrusionok="f" gradientshapeok="t" o:connecttype="rect"/>
                   <o:lock v:ext="edit" aspectratio="t"/>
                 </v:shapetype>
-                <v:shape id="shape_0" ID="Picture 4" stroked="f" style="position:absolute;left:300;top:3054;width:9404;height:5987;mso-position-horizontal-relative:margin" type="shapetype_75">
+                <v:shape id="shape_0" ID="Picture 4" stroked="f" o:allowincell="f" style="position:absolute;left:300;top:3054;width:9405;height:5988;mso-wrap-style:none;v-text-anchor:middle;mso-position-horizontal-relative:margin" type="_x0000_t75">
                   <v:imagedata r:id="rId2" o:detectmouseclick="t"/>
-                  <w10:wrap type="none"/>
                   <v:stroke color="#3465a4" joinstyle="round" endcap="flat"/>
+                  <w10:wrap type="topAndBottom"/>
                 </v:shape>
-                <v:rect id="shape_0" fillcolor="white" stroked="f" style="position:absolute;left:300;top:8592;width:9404;height:921;mso-position-horizontal-relative:margin">
+                <v:rect id="shape_0" path="m0,0l-2147483645,0l-2147483645,-2147483646l0,-2147483646xe" fillcolor="white" stroked="f" o:allowincell="f" style="position:absolute;left:300;top:8594;width:9405;height:920;mso-wrap-style:square;v-text-anchor:top;mso-position-horizontal-relative:margin">
                   <v:textbox>
                     <w:txbxContent>
                       <w:p>
@@ -279,8 +281,6 @@
                         </w:pPr>
                         <w:r>
                           <w:rPr>
-                            <w:smallCaps w:val="false"/>
-                            <w:caps w:val="false"/>
                             <w:sz w:val="22"/>
                             <w:b/>
                             <w:u w:val="none"/>
@@ -289,10 +289,12 @@
                             <w:i w:val="false"/>
                             <w:vertAlign w:val="baseline"/>
                             <w:position w:val="0"/>
+                            <w:spacing w:val="0"/>
                             <w:szCs w:val="22"/>
                             <w:bCs/>
                             <w:iCs w:val="false"/>
-                            <w:spacing w:val="0"/>
+                            <w:smallCaps w:val="false"/>
+                            <w:caps w:val="false"/>
                             <w:rFonts w:asciiTheme="minorHAnsi" w:cstheme="minorBidi" w:eastAsiaTheme="minorHAnsi" w:hAnsiTheme="minorHAnsi" w:ascii="Calibri" w:hAnsi="Calibri" w:eastAsia="Calibri"/>
                             <w:color w:val="000000"/>
                           </w:rPr>
@@ -300,8 +302,6 @@
                         </w:r>
                         <w:r>
                           <w:rPr>
-                            <w:smallCaps w:val="false"/>
-                            <w:caps w:val="false"/>
                             <w:sz w:val="22"/>
                             <w:u w:val="none"/>
                             <w:dstrike w:val="false"/>
@@ -309,9 +309,11 @@
                             <w:i w:val="false"/>
                             <w:vertAlign w:val="baseline"/>
                             <w:position w:val="0"/>
+                            <w:spacing w:val="0"/>
                             <w:szCs w:val="22"/>
                             <w:iCs w:val="false"/>
-                            <w:spacing w:val="0"/>
+                            <w:smallCaps w:val="false"/>
+                            <w:caps w:val="false"/>
                             <w:b w:val="false"/>
                             <w:bCs w:val="false"/>
                             <w:rFonts w:asciiTheme="minorHAnsi" w:cstheme="minorBidi" w:eastAsiaTheme="minorHAnsi" w:hAnsiTheme="minorHAnsi" w:ascii="Calibri" w:hAnsi="Calibri" w:eastAsia="Calibri"/>
@@ -322,9 +324,9 @@
                       </w:p>
                     </w:txbxContent>
                   </v:textbox>
-                  <w10:wrap type="square"/>
                   <v:fill o:detectmouseclick="t" type="solid" color2="black"/>
                   <v:stroke color="#3465a4" joinstyle="round" endcap="flat"/>
+                  <w10:wrap type="topAndBottom"/>
                 </v:rect>
               </v:group>
             </w:pict>
@@ -480,7 +482,7 @@
         <mc:AlternateContent>
           <mc:Choice Requires="wpg">
             <w:drawing>
-              <wp:anchor behindDoc="0" distT="0" distB="0" distL="114300" distR="114300" simplePos="0" locked="0" layoutInCell="1" allowOverlap="1" relativeHeight="2" wp14:anchorId="00D34E98">
+              <wp:anchor behindDoc="0" distT="0" distB="0" distL="113665" distR="123190" simplePos="0" locked="0" layoutInCell="0" allowOverlap="1" relativeHeight="3" wp14:anchorId="00D34E98">
                 <wp:simplePos x="0" y="0"/>
                 <wp:positionH relativeFrom="margin">
                   <wp:align>right</wp:align>
@@ -489,7 +491,7 @@
                   <wp:posOffset>1717040</wp:posOffset>
                 </wp:positionV>
                 <wp:extent cx="5936615" cy="3128645"/>
-                <wp:effectExtent l="0" t="0" r="8890" b="0"/>
+                <wp:effectExtent l="635" t="0" r="0" b="0"/>
                 <wp:wrapTopAndBottom/>
                 <wp:docPr id="2" name="Group 41"/>
                 <a:graphic xmlns:a="http://schemas.openxmlformats.org/drawingml/2006/main">
@@ -499,7 +501,9 @@
                       <wpg:grpSpPr>
                         <a:xfrm>
                           <a:off x="0" y="0"/>
-                          <a:ext cx="5936040" cy="3128040"/>
+                          <a:ext cx="5936760" cy="3128760"/>
+                          <a:chOff x="0" y="0"/>
+                          <a:chExt cx="5936760" cy="3128760"/>
                         </a:xfrm>
                       </wpg:grpSpPr>
                       <pic:pic xmlns:pic="http://schemas.openxmlformats.org/drawingml/2006/picture">
@@ -514,12 +518,12 @@
                         <pic:spPr>
                           <a:xfrm>
                             <a:off x="0" y="0"/>
-                            <a:ext cx="5936040" cy="2588760"/>
+                            <a:ext cx="5936760" cy="2588760"/>
                           </a:xfrm>
                           <a:prstGeom prst="rect">
                             <a:avLst/>
                           </a:prstGeom>
-                          <a:ln>
+                          <a:ln w="0">
                             <a:noFill/>
                           </a:ln>
                         </pic:spPr>
@@ -528,8 +532,8 @@
                         <wps:cNvSpPr/>
                         <wps:spPr>
                           <a:xfrm>
-                            <a:off x="0" y="2640960"/>
-                            <a:ext cx="5936040" cy="487080"/>
+                            <a:off x="0" y="2641680"/>
+                            <a:ext cx="5936760" cy="487080"/>
                           </a:xfrm>
                           <a:prstGeom prst="rect">
                             <a:avLst/>
@@ -537,7 +541,7 @@
                           <a:solidFill>
                             <a:srgbClr val="ffffff"/>
                           </a:solidFill>
-                          <a:ln>
+                          <a:ln w="0">
                             <a:noFill/>
                           </a:ln>
                         </wps:spPr>
@@ -558,8 +562,6 @@
                               </w:pPr>
                               <w:r>
                                 <w:rPr>
-                                  <w:smallCaps w:val="false"/>
-                                  <w:caps w:val="false"/>
                                   <w:sz w:val="22"/>
                                   <w:b/>
                                   <w:u w:val="none"/>
@@ -568,10 +570,12 @@
                                   <w:i w:val="false"/>
                                   <w:vertAlign w:val="baseline"/>
                                   <w:position w:val="0"/>
+                                  <w:spacing w:val="0"/>
                                   <w:szCs w:val="22"/>
                                   <w:bCs/>
                                   <w:iCs w:val="false"/>
-                                  <w:spacing w:val="0"/>
+                                  <w:smallCaps w:val="false"/>
+                                  <w:caps w:val="false"/>
                                   <w:rFonts w:asciiTheme="minorHAnsi" w:cstheme="minorBidi" w:eastAsiaTheme="minorHAnsi" w:hAnsiTheme="minorHAnsi" w:ascii="Calibri" w:hAnsi="Calibri" w:eastAsia="Calibri"/>
                                   <w:color w:val="000000"/>
                                 </w:rPr>
@@ -579,8 +583,6 @@
                               </w:r>
                               <w:r>
                                 <w:rPr>
-                                  <w:smallCaps w:val="false"/>
-                                  <w:caps w:val="false"/>
                                   <w:sz w:val="22"/>
                                   <w:u w:val="none"/>
                                   <w:dstrike w:val="false"/>
@@ -588,9 +590,11 @@
                                   <w:i w:val="false"/>
                                   <w:vertAlign w:val="baseline"/>
                                   <w:position w:val="0"/>
+                                  <w:spacing w:val="0"/>
                                   <w:szCs w:val="22"/>
                                   <w:iCs w:val="false"/>
-                                  <w:spacing w:val="0"/>
+                                  <w:smallCaps w:val="false"/>
+                                  <w:caps w:val="false"/>
                                   <w:b w:val="false"/>
                                   <w:bCs w:val="false"/>
                                   <w:rFonts w:asciiTheme="minorHAnsi" w:cstheme="minorBidi" w:eastAsiaTheme="minorHAnsi" w:hAnsiTheme="minorHAnsi" w:ascii="Calibri" w:hAnsi="Calibri" w:eastAsia="Calibri"/>
@@ -601,7 +605,7 @@
                             </w:p>
                           </w:txbxContent>
                         </wps:txbx>
-                        <wps:bodyPr lIns="0" rIns="0" tIns="0" bIns="0">
+                        <wps:bodyPr lIns="0" rIns="0" tIns="0" bIns="0" anchor="t">
                           <a:spAutoFit/>
                         </wps:bodyPr>
                       </wps:wsp>
@@ -613,13 +617,13 @@
           </mc:Choice>
           <mc:Fallback>
             <w:pict>
-              <v:group id="shape_0" alt="Group 41" style="position:absolute;margin-left:-9.15pt;margin-top:135.2pt;width:467.4pt;height:246.3pt" coordorigin="-183,2704" coordsize="9348,4926">
-                <v:shape id="shape_0" ID="Picture 39" stroked="f" style="position:absolute;left:-183;top:2704;width:9347;height:4076;mso-position-horizontal:right;mso-position-horizontal-relative:margin" type="shapetype_75">
+              <v:group id="shape_0" alt="Group 41" style="position:absolute;margin-left:-9.2pt;margin-top:135.2pt;width:467.45pt;height:246.35pt" coordorigin="-184,2704" coordsize="9349,4927">
+                <v:shape id="shape_0" ID="Picture 39" stroked="f" o:allowincell="f" style="position:absolute;left:-184;top:2704;width:9348;height:4076;mso-wrap-style:none;v-text-anchor:middle;mso-position-horizontal:right;mso-position-horizontal-relative:margin" type="_x0000_t75">
                   <v:imagedata r:id="rId7" o:detectmouseclick="t"/>
-                  <w10:wrap type="none"/>
                   <v:stroke color="#3465a4" joinstyle="round" endcap="flat"/>
+                  <w10:wrap type="topAndBottom"/>
                 </v:shape>
-                <v:rect id="shape_0" fillcolor="white" stroked="f" style="position:absolute;left:-183;top:6863;width:9347;height:766;mso-position-horizontal:right;mso-position-horizontal-relative:margin">
+                <v:rect id="shape_0" path="m0,0l-2147483645,0l-2147483645,-2147483646l0,-2147483646xe" fillcolor="white" stroked="f" o:allowincell="f" style="position:absolute;left:-184;top:6864;width:9348;height:766;mso-wrap-style:square;v-text-anchor:top;mso-position-horizontal:right;mso-position-horizontal-relative:margin">
                   <v:textbox>
                     <w:txbxContent>
                       <w:p>
@@ -631,8 +635,6 @@
                         </w:pPr>
                         <w:r>
                           <w:rPr>
-                            <w:smallCaps w:val="false"/>
-                            <w:caps w:val="false"/>
                             <w:sz w:val="22"/>
                             <w:b/>
                             <w:u w:val="none"/>
@@ -641,10 +643,12 @@
                             <w:i w:val="false"/>
                             <w:vertAlign w:val="baseline"/>
                             <w:position w:val="0"/>
+                            <w:spacing w:val="0"/>
                             <w:szCs w:val="22"/>
                             <w:bCs/>
                             <w:iCs w:val="false"/>
-                            <w:spacing w:val="0"/>
+                            <w:smallCaps w:val="false"/>
+                            <w:caps w:val="false"/>
                             <w:rFonts w:asciiTheme="minorHAnsi" w:cstheme="minorBidi" w:eastAsiaTheme="minorHAnsi" w:hAnsiTheme="minorHAnsi" w:ascii="Calibri" w:hAnsi="Calibri" w:eastAsia="Calibri"/>
                             <w:color w:val="000000"/>
                           </w:rPr>
@@ -652,8 +656,6 @@
                         </w:r>
                         <w:r>
                           <w:rPr>
-                            <w:smallCaps w:val="false"/>
-                            <w:caps w:val="false"/>
                             <w:sz w:val="22"/>
                             <w:u w:val="none"/>
                             <w:dstrike w:val="false"/>
@@ -661,9 +663,11 @@
                             <w:i w:val="false"/>
                             <w:vertAlign w:val="baseline"/>
                             <w:position w:val="0"/>
+                            <w:spacing w:val="0"/>
                             <w:szCs w:val="22"/>
                             <w:iCs w:val="false"/>
-                            <w:spacing w:val="0"/>
+                            <w:smallCaps w:val="false"/>
+                            <w:caps w:val="false"/>
                             <w:b w:val="false"/>
                             <w:bCs w:val="false"/>
                             <w:rFonts w:asciiTheme="minorHAnsi" w:cstheme="minorBidi" w:eastAsiaTheme="minorHAnsi" w:hAnsiTheme="minorHAnsi" w:ascii="Calibri" w:hAnsi="Calibri" w:eastAsia="Calibri"/>
@@ -674,9 +678,9 @@
                       </w:p>
                     </w:txbxContent>
                   </v:textbox>
-                  <w10:wrap type="square"/>
                   <v:fill o:detectmouseclick="t" type="solid" color2="black"/>
                   <v:stroke color="#3465a4" joinstyle="round" endcap="flat"/>
+                  <w10:wrap type="topAndBottom"/>
                 </v:rect>
               </v:group>
             </w:pict>
@@ -735,7 +739,7 @@
         <mc:AlternateContent>
           <mc:Choice Requires="wpg">
             <w:drawing>
-              <wp:anchor behindDoc="0" distT="182880" distB="182880" distL="182880" distR="182880" simplePos="0" locked="0" layoutInCell="1" allowOverlap="1" relativeHeight="8" wp14:anchorId="2E66E207">
+              <wp:anchor behindDoc="0" distT="182880" distB="0" distL="182245" distR="182880" simplePos="0" locked="0" layoutInCell="0" allowOverlap="1" relativeHeight="9" wp14:anchorId="2E66E207">
                 <wp:simplePos x="0" y="0"/>
                 <wp:positionH relativeFrom="margin">
                   <wp:posOffset>-15240</wp:posOffset>
@@ -754,7 +758,9 @@
                       <wpg:grpSpPr>
                         <a:xfrm>
                           <a:off x="0" y="0"/>
-                          <a:ext cx="3759120" cy="3460680"/>
+                          <a:ext cx="3759840" cy="3461400"/>
+                          <a:chOff x="0" y="0"/>
+                          <a:chExt cx="3759840" cy="3461400"/>
                         </a:xfrm>
                       </wpg:grpSpPr>
                       <pic:pic xmlns:pic="http://schemas.openxmlformats.org/drawingml/2006/picture">
@@ -769,12 +775,12 @@
                         <pic:spPr>
                           <a:xfrm>
                             <a:off x="0" y="0"/>
-                            <a:ext cx="3759120" cy="2685960"/>
+                            <a:ext cx="3759840" cy="2686680"/>
                           </a:xfrm>
                           <a:prstGeom prst="rect">
                             <a:avLst/>
                           </a:prstGeom>
-                          <a:ln>
+                          <a:ln w="0">
                             <a:noFill/>
                           </a:ln>
                         </pic:spPr>
@@ -783,8 +789,8 @@
                         <wps:cNvSpPr/>
                         <wps:spPr>
                           <a:xfrm>
-                            <a:off x="0" y="2738160"/>
-                            <a:ext cx="3759120" cy="722520"/>
+                            <a:off x="0" y="2739240"/>
+                            <a:ext cx="3759840" cy="722160"/>
                           </a:xfrm>
                           <a:prstGeom prst="rect">
                             <a:avLst/>
@@ -792,7 +798,7 @@
                           <a:solidFill>
                             <a:srgbClr val="ffffff"/>
                           </a:solidFill>
-                          <a:ln>
+                          <a:ln w="0">
                             <a:noFill/>
                           </a:ln>
                         </wps:spPr>
@@ -813,8 +819,6 @@
                               </w:pPr>
                               <w:r>
                                 <w:rPr>
-                                  <w:smallCaps w:val="false"/>
-                                  <w:caps w:val="false"/>
                                   <w:sz w:val="22"/>
                                   <w:b/>
                                   <w:u w:val="none"/>
@@ -823,10 +827,12 @@
                                   <w:i w:val="false"/>
                                   <w:vertAlign w:val="baseline"/>
                                   <w:position w:val="0"/>
+                                  <w:spacing w:val="0"/>
                                   <w:szCs w:val="22"/>
                                   <w:bCs/>
                                   <w:iCs w:val="false"/>
-                                  <w:spacing w:val="0"/>
+                                  <w:smallCaps w:val="false"/>
+                                  <w:caps w:val="false"/>
                                   <w:rFonts w:asciiTheme="minorHAnsi" w:cstheme="minorBidi" w:eastAsiaTheme="minorHAnsi" w:hAnsiTheme="minorHAnsi" w:ascii="Calibri" w:hAnsi="Calibri" w:eastAsia="Calibri"/>
                                   <w:color w:val="000000"/>
                                 </w:rPr>
@@ -834,8 +840,6 @@
                               </w:r>
                               <w:r>
                                 <w:rPr>
-                                  <w:smallCaps w:val="false"/>
-                                  <w:caps w:val="false"/>
                                   <w:sz w:val="22"/>
                                   <w:u w:val="none"/>
                                   <w:dstrike w:val="false"/>
@@ -843,9 +847,11 @@
                                   <w:i w:val="false"/>
                                   <w:vertAlign w:val="baseline"/>
                                   <w:position w:val="0"/>
+                                  <w:spacing w:val="0"/>
                                   <w:szCs w:val="22"/>
                                   <w:iCs w:val="false"/>
-                                  <w:spacing w:val="0"/>
+                                  <w:smallCaps w:val="false"/>
+                                  <w:caps w:val="false"/>
                                   <w:b w:val="false"/>
                                   <w:bCs w:val="false"/>
                                   <w:rFonts w:asciiTheme="minorHAnsi" w:cstheme="minorBidi" w:eastAsiaTheme="minorHAnsi" w:hAnsiTheme="minorHAnsi" w:ascii="Calibri" w:hAnsi="Calibri" w:eastAsia="Calibri"/>
@@ -856,7 +862,7 @@
                             </w:p>
                           </w:txbxContent>
                         </wps:txbx>
-                        <wps:bodyPr lIns="0" rIns="0" tIns="0" bIns="0">
+                        <wps:bodyPr lIns="0" rIns="0" tIns="0" bIns="0" anchor="t">
                           <a:noAutofit/>
                         </wps:bodyPr>
                       </wps:wsp>
@@ -868,13 +874,13 @@
           </mc:Choice>
           <mc:Fallback>
             <w:pict>
-              <v:group id="shape_0" alt="Group 17" style="position:absolute;margin-left:-1.2pt;margin-top:2.2pt;width:296pt;height:272.5pt" coordorigin="-24,44" coordsize="5920,5450">
-                <v:shape id="shape_0" ID="Picture 6" stroked="f" style="position:absolute;left:-24;top:44;width:5919;height:4229;mso-position-horizontal-relative:margin" type="shapetype_75">
+              <v:group id="shape_0" alt="Group 17" style="position:absolute;margin-left:-1.2pt;margin-top:2.2pt;width:296.05pt;height:272.55pt" coordorigin="-24,44" coordsize="5921,5451">
+                <v:shape id="shape_0" ID="Picture 6" stroked="f" o:allowincell="f" style="position:absolute;left:-24;top:44;width:5920;height:4230;mso-wrap-style:none;v-text-anchor:middle;mso-position-horizontal-relative:margin" type="_x0000_t75">
                   <v:imagedata r:id="rId8" o:detectmouseclick="t"/>
-                  <w10:wrap type="none"/>
                   <v:stroke color="#3465a4" joinstyle="round" endcap="flat"/>
+                  <w10:wrap type="square"/>
                 </v:shape>
-                <v:rect id="shape_0" fillcolor="white" stroked="f" style="position:absolute;left:-24;top:4356;width:5919;height:1137;mso-position-horizontal-relative:margin">
+                <v:rect id="shape_0" path="m0,0l-2147483645,0l-2147483645,-2147483646l0,-2147483646xe" fillcolor="white" stroked="f" o:allowincell="f" style="position:absolute;left:-24;top:4358;width:5920;height:1136;mso-wrap-style:square;v-text-anchor:top;mso-position-horizontal-relative:margin">
                   <v:textbox>
                     <w:txbxContent>
                       <w:p>
@@ -886,8 +892,6 @@
                         </w:pPr>
                         <w:r>
                           <w:rPr>
-                            <w:smallCaps w:val="false"/>
-                            <w:caps w:val="false"/>
                             <w:sz w:val="22"/>
                             <w:b/>
                             <w:u w:val="none"/>
@@ -896,10 +900,12 @@
                             <w:i w:val="false"/>
                             <w:vertAlign w:val="baseline"/>
                             <w:position w:val="0"/>
+                            <w:spacing w:val="0"/>
                             <w:szCs w:val="22"/>
                             <w:bCs/>
                             <w:iCs w:val="false"/>
-                            <w:spacing w:val="0"/>
+                            <w:smallCaps w:val="false"/>
+                            <w:caps w:val="false"/>
                             <w:rFonts w:asciiTheme="minorHAnsi" w:cstheme="minorBidi" w:eastAsiaTheme="minorHAnsi" w:hAnsiTheme="minorHAnsi" w:ascii="Calibri" w:hAnsi="Calibri" w:eastAsia="Calibri"/>
                             <w:color w:val="000000"/>
                           </w:rPr>
@@ -907,8 +913,6 @@
                         </w:r>
                         <w:r>
                           <w:rPr>
-                            <w:smallCaps w:val="false"/>
-                            <w:caps w:val="false"/>
                             <w:sz w:val="22"/>
                             <w:u w:val="none"/>
                             <w:dstrike w:val="false"/>
@@ -916,9 +920,11 @@
                             <w:i w:val="false"/>
                             <w:vertAlign w:val="baseline"/>
                             <w:position w:val="0"/>
+                            <w:spacing w:val="0"/>
                             <w:szCs w:val="22"/>
                             <w:iCs w:val="false"/>
-                            <w:spacing w:val="0"/>
+                            <w:smallCaps w:val="false"/>
+                            <w:caps w:val="false"/>
                             <w:b w:val="false"/>
                             <w:bCs w:val="false"/>
                             <w:rFonts w:asciiTheme="minorHAnsi" w:cstheme="minorBidi" w:eastAsiaTheme="minorHAnsi" w:hAnsiTheme="minorHAnsi" w:ascii="Calibri" w:hAnsi="Calibri" w:eastAsia="Calibri"/>
@@ -929,9 +935,9 @@
                       </w:p>
                     </w:txbxContent>
                   </v:textbox>
-                  <w10:wrap type="square"/>
                   <v:fill o:detectmouseclick="t" type="solid" color2="black"/>
                   <v:stroke color="#3465a4" joinstyle="round" endcap="flat"/>
+                  <w10:wrap type="square"/>
                 </v:rect>
               </v:group>
             </w:pict>
@@ -999,13 +1005,7 @@
         <w:rPr>
           <w:color w:val="323232"/>
         </w:rPr>
-        <w:t>Data was acquired from the WestWide Drought Tracker of the Desert Research Institute,</w:t>
-      </w:r>
-      <w:r>
-        <w:rPr>
-          <w:color w:val="323232"/>
-        </w:rPr>
-        <w:t xml:space="preserve"> the </w:t>
+        <w:t xml:space="preserve">Data was acquired from the WestWide Drought Tracker of the Desert Research Institute, the </w:t>
       </w:r>
       <w:hyperlink r:id="rId9">
         <w:r>
@@ -1019,13 +1019,7 @@
         <w:rPr>
           <w:color w:val="323232"/>
         </w:rPr>
-        <w:t xml:space="preserve"> of the University of Oregon, </w:t>
-      </w:r>
-      <w:r>
-        <w:rPr>
-          <w:color w:val="323232"/>
-        </w:rPr>
-        <w:t xml:space="preserve">and </w:t>
+        <w:t xml:space="preserve"> of the University of Oregon, and </w:t>
       </w:r>
       <w:hyperlink r:id="rId10">
         <w:r>
@@ -1122,7 +1116,7 @@
         <mc:AlternateContent>
           <mc:Choice Requires="wpg">
             <w:drawing>
-              <wp:anchor behindDoc="0" distT="0" distB="0" distL="114300" distR="114300" simplePos="0" locked="0" layoutInCell="1" allowOverlap="1" relativeHeight="5" wp14:anchorId="2A12F116">
+              <wp:anchor behindDoc="0" distT="0" distB="0" distL="114300" distR="114300" simplePos="0" locked="0" layoutInCell="0" allowOverlap="1" relativeHeight="6" wp14:anchorId="2A12F116">
                 <wp:simplePos x="0" y="0"/>
                 <wp:positionH relativeFrom="margin">
                   <wp:align>right</wp:align>
@@ -1141,15 +1135,17 @@
                       <wpg:grpSpPr>
                         <a:xfrm>
                           <a:off x="0" y="0"/>
-                          <a:ext cx="5947560" cy="3681720"/>
+                          <a:ext cx="5947920" cy="3682440"/>
+                          <a:chOff x="0" y="0"/>
+                          <a:chExt cx="5947920" cy="3682440"/>
                         </a:xfrm>
                       </wpg:grpSpPr>
                       <wps:wsp>
                         <wps:cNvSpPr/>
                         <wps:spPr>
                           <a:xfrm>
-                            <a:off x="49680" y="3005280"/>
-                            <a:ext cx="5887800" cy="676440"/>
+                            <a:off x="49680" y="3006720"/>
+                            <a:ext cx="5888520" cy="675720"/>
                           </a:xfrm>
                           <a:prstGeom prst="rect">
                             <a:avLst/>
@@ -1157,7 +1153,7 @@
                           <a:solidFill>
                             <a:srgbClr val="ffffff"/>
                           </a:solidFill>
-                          <a:ln>
+                          <a:ln w="0">
                             <a:noFill/>
                           </a:ln>
                         </wps:spPr>
@@ -1178,8 +1174,6 @@
                               </w:pPr>
                               <w:r>
                                 <w:rPr>
-                                  <w:smallCaps w:val="false"/>
-                                  <w:caps w:val="false"/>
                                   <w:sz w:val="22"/>
                                   <w:b/>
                                   <w:u w:val="none"/>
@@ -1188,10 +1182,12 @@
                                   <w:i w:val="false"/>
                                   <w:vertAlign w:val="baseline"/>
                                   <w:position w:val="0"/>
+                                  <w:spacing w:val="0"/>
                                   <w:szCs w:val="22"/>
                                   <w:bCs/>
                                   <w:iCs w:val="false"/>
-                                  <w:spacing w:val="0"/>
+                                  <w:smallCaps w:val="false"/>
+                                  <w:caps w:val="false"/>
                                   <w:rFonts w:asciiTheme="minorHAnsi" w:cstheme="minorBidi" w:eastAsiaTheme="minorHAnsi" w:hAnsiTheme="minorHAnsi" w:ascii="Calibri" w:hAnsi="Calibri" w:eastAsia="Calibri"/>
                                   <w:color w:val="000000"/>
                                 </w:rPr>
@@ -1199,8 +1195,6 @@
                               </w:r>
                               <w:r>
                                 <w:rPr>
-                                  <w:smallCaps w:val="false"/>
-                                  <w:caps w:val="false"/>
                                   <w:sz w:val="22"/>
                                   <w:u w:val="none"/>
                                   <w:dstrike w:val="false"/>
@@ -1208,9 +1202,11 @@
                                   <w:i w:val="false"/>
                                   <w:vertAlign w:val="baseline"/>
                                   <w:position w:val="0"/>
+                                  <w:spacing w:val="0"/>
                                   <w:szCs w:val="22"/>
                                   <w:iCs w:val="false"/>
-                                  <w:spacing w:val="0"/>
+                                  <w:smallCaps w:val="false"/>
+                                  <w:caps w:val="false"/>
                                   <w:b w:val="false"/>
                                   <w:bCs w:val="false"/>
                                   <w:rFonts w:asciiTheme="minorHAnsi" w:cstheme="minorBidi" w:eastAsiaTheme="minorHAnsi" w:hAnsiTheme="minorHAnsi" w:ascii="Calibri" w:hAnsi="Calibri" w:eastAsia="Calibri"/>
@@ -1221,7 +1217,7 @@
                             </w:p>
                           </w:txbxContent>
                         </wps:txbx>
-                        <wps:bodyPr lIns="0" rIns="0" tIns="0" bIns="0">
+                        <wps:bodyPr lIns="0" rIns="0" tIns="0" bIns="0" anchor="t">
                           <a:noAutofit/>
                         </wps:bodyPr>
                       </wps:wsp>
@@ -1238,12 +1234,12 @@
                         <pic:spPr>
                           <a:xfrm>
                             <a:off x="0" y="0"/>
-                            <a:ext cx="5947560" cy="2965320"/>
+                            <a:ext cx="5947920" cy="2966040"/>
                           </a:xfrm>
                           <a:prstGeom prst="rect">
                             <a:avLst/>
                           </a:prstGeom>
-                          <a:ln>
+                          <a:ln w="0">
                             <a:noFill/>
                           </a:ln>
                         </pic:spPr>
@@ -1256,8 +1252,8 @@
           </mc:Choice>
           <mc:Fallback>
             <w:pict>
-              <v:group id="shape_0" alt="Group 23" style="position:absolute;margin-left:-9.35pt;margin-top:0.1pt;width:468.3pt;height:289.9pt" coordorigin="-187,2" coordsize="9366,5798">
-                <v:rect id="shape_0" fillcolor="white" stroked="f" style="position:absolute;left:-109;top:4735;width:9271;height:1064;mso-position-horizontal:right;mso-position-horizontal-relative:margin">
+              <v:group id="shape_0" alt="Group 23" style="position:absolute;margin-left:-9.4pt;margin-top:0.1pt;width:468.35pt;height:289.95pt" coordorigin="-188,2" coordsize="9367,5799">
+                <v:rect id="shape_0" path="m0,0l-2147483645,0l-2147483645,-2147483646l0,-2147483646xe" fillcolor="white" stroked="f" o:allowincell="f" style="position:absolute;left:-110;top:4737;width:9272;height:1063;mso-wrap-style:square;v-text-anchor:top;mso-position-horizontal:right;mso-position-horizontal-relative:margin">
                   <v:textbox>
                     <w:txbxContent>
                       <w:p>
@@ -1269,8 +1265,6 @@
                         </w:pPr>
                         <w:r>
                           <w:rPr>
-                            <w:smallCaps w:val="false"/>
-                            <w:caps w:val="false"/>
                             <w:sz w:val="22"/>
                             <w:b/>
                             <w:u w:val="none"/>
@@ -1279,10 +1273,12 @@
                             <w:i w:val="false"/>
                             <w:vertAlign w:val="baseline"/>
                             <w:position w:val="0"/>
+                            <w:spacing w:val="0"/>
                             <w:szCs w:val="22"/>
                             <w:bCs/>
                             <w:iCs w:val="false"/>
-                            <w:spacing w:val="0"/>
+                            <w:smallCaps w:val="false"/>
+                            <w:caps w:val="false"/>
                             <w:rFonts w:asciiTheme="minorHAnsi" w:cstheme="minorBidi" w:eastAsiaTheme="minorHAnsi" w:hAnsiTheme="minorHAnsi" w:ascii="Calibri" w:hAnsi="Calibri" w:eastAsia="Calibri"/>
                             <w:color w:val="000000"/>
                           </w:rPr>
@@ -1290,8 +1286,6 @@
                         </w:r>
                         <w:r>
                           <w:rPr>
-                            <w:smallCaps w:val="false"/>
-                            <w:caps w:val="false"/>
                             <w:sz w:val="22"/>
                             <w:u w:val="none"/>
                             <w:dstrike w:val="false"/>
@@ -1299,9 +1293,11 @@
                             <w:i w:val="false"/>
                             <w:vertAlign w:val="baseline"/>
                             <w:position w:val="0"/>
+                            <w:spacing w:val="0"/>
                             <w:szCs w:val="22"/>
                             <w:iCs w:val="false"/>
-                            <w:spacing w:val="0"/>
+                            <w:smallCaps w:val="false"/>
+                            <w:caps w:val="false"/>
                             <w:b w:val="false"/>
                             <w:bCs w:val="false"/>
                             <w:rFonts w:asciiTheme="minorHAnsi" w:cstheme="minorBidi" w:eastAsiaTheme="minorHAnsi" w:hAnsiTheme="minorHAnsi" w:ascii="Calibri" w:hAnsi="Calibri" w:eastAsia="Calibri"/>
@@ -1312,14 +1308,14 @@
                       </w:p>
                     </w:txbxContent>
                   </v:textbox>
-                  <w10:wrap type="square"/>
                   <v:fill o:detectmouseclick="t" type="solid" color2="black"/>
                   <v:stroke color="#3465a4" joinstyle="round" endcap="flat"/>
+                  <w10:wrap type="topAndBottom"/>
                 </v:rect>
-                <v:shape id="shape_0" ID="Picture 22" stroked="f" style="position:absolute;left:-187;top:2;width:9365;height:4669;mso-position-horizontal:right;mso-position-horizontal-relative:margin" type="shapetype_75">
+                <v:shape id="shape_0" ID="Picture 22" stroked="f" o:allowincell="f" style="position:absolute;left:-188;top:2;width:9366;height:4670;mso-wrap-style:none;v-text-anchor:middle;mso-position-horizontal:right;mso-position-horizontal-relative:margin" type="_x0000_t75">
                   <v:imagedata r:id="rId12" o:detectmouseclick="t"/>
-                  <w10:wrap type="none"/>
                   <v:stroke color="#3465a4" joinstyle="round" endcap="flat"/>
+                  <w10:wrap type="topAndBottom"/>
                 </v:shape>
               </v:group>
             </w:pict>
@@ -1372,7 +1368,7 @@
         <mc:AlternateContent>
           <mc:Choice Requires="wpg">
             <w:drawing>
-              <wp:anchor behindDoc="0" distT="0" distB="0" distL="114300" distR="114300" simplePos="0" locked="0" layoutInCell="1" allowOverlap="1" relativeHeight="6" wp14:anchorId="368DE546">
+              <wp:anchor behindDoc="0" distT="0" distB="0" distL="113665" distR="114300" simplePos="0" locked="0" layoutInCell="0" allowOverlap="1" relativeHeight="7" wp14:anchorId="368DE546">
                 <wp:simplePos x="0" y="0"/>
                 <wp:positionH relativeFrom="margin">
                   <wp:align>right</wp:align>
@@ -1391,7 +1387,9 @@
                       <wpg:grpSpPr>
                         <a:xfrm>
                           <a:off x="0" y="0"/>
-                          <a:ext cx="2822040" cy="2020680"/>
+                          <a:ext cx="2822400" cy="2021040"/>
+                          <a:chOff x="0" y="0"/>
+                          <a:chExt cx="2822400" cy="2021040"/>
                         </a:xfrm>
                       </wpg:grpSpPr>
                       <wpg:grpSp>
@@ -1399,7 +1397,7 @@
                         <wpg:grpSpPr>
                           <a:xfrm>
                             <a:off x="19080" y="0"/>
-                            <a:ext cx="2802960" cy="1550160"/>
+                            <a:ext cx="2803680" cy="1550520"/>
                           </a:xfrm>
                         </wpg:grpSpPr>
                         <pic:pic xmlns:pic="http://schemas.openxmlformats.org/drawingml/2006/picture">
@@ -1415,12 +1413,12 @@
                           <pic:spPr>
                             <a:xfrm>
                               <a:off x="0" y="0"/>
-                              <a:ext cx="2802960" cy="923760"/>
+                              <a:ext cx="2803680" cy="923760"/>
                             </a:xfrm>
                             <a:prstGeom prst="rect">
                               <a:avLst/>
                             </a:prstGeom>
-                            <a:ln>
+                            <a:ln w="0">
                               <a:noFill/>
                             </a:ln>
                           </pic:spPr>
@@ -1437,13 +1435,13 @@
                           </pic:blipFill>
                           <pic:spPr>
                             <a:xfrm>
-                              <a:off x="6840" y="932760"/>
-                              <a:ext cx="2790360" cy="617400"/>
+                              <a:off x="6840" y="933480"/>
+                              <a:ext cx="2790720" cy="617400"/>
                             </a:xfrm>
                             <a:prstGeom prst="rect">
                               <a:avLst/>
                             </a:prstGeom>
-                            <a:ln>
+                            <a:ln w="0">
                               <a:noFill/>
                             </a:ln>
                           </pic:spPr>
@@ -1453,8 +1451,8 @@
                         <wps:cNvSpPr/>
                         <wps:spPr>
                           <a:xfrm>
-                            <a:off x="0" y="1609200"/>
-                            <a:ext cx="2815560" cy="411480"/>
+                            <a:off x="0" y="1610280"/>
+                            <a:ext cx="2816280" cy="410760"/>
                           </a:xfrm>
                           <a:prstGeom prst="rect">
                             <a:avLst/>
@@ -1462,7 +1460,7 @@
                           <a:solidFill>
                             <a:srgbClr val="ffffff"/>
                           </a:solidFill>
-                          <a:ln>
+                          <a:ln w="0">
                             <a:noFill/>
                           </a:ln>
                         </wps:spPr>
@@ -1483,8 +1481,6 @@
                               </w:pPr>
                               <w:r>
                                 <w:rPr>
-                                  <w:smallCaps w:val="false"/>
-                                  <w:caps w:val="false"/>
                                   <w:sz w:val="22"/>
                                   <w:b/>
                                   <w:u w:val="none"/>
@@ -1493,10 +1489,12 @@
                                   <w:i w:val="false"/>
                                   <w:vertAlign w:val="baseline"/>
                                   <w:position w:val="0"/>
+                                  <w:spacing w:val="0"/>
                                   <w:szCs w:val="22"/>
                                   <w:bCs/>
                                   <w:iCs w:val="false"/>
-                                  <w:spacing w:val="0"/>
+                                  <w:smallCaps w:val="false"/>
+                                  <w:caps w:val="false"/>
                                   <w:rFonts w:asciiTheme="minorHAnsi" w:cstheme="minorBidi" w:eastAsiaTheme="minorHAnsi" w:hAnsiTheme="minorHAnsi" w:ascii="Calibri" w:hAnsi="Calibri" w:eastAsia="Calibri"/>
                                   <w:color w:val="000000"/>
                                 </w:rPr>
@@ -1504,8 +1502,6 @@
                               </w:r>
                               <w:r>
                                 <w:rPr>
-                                  <w:smallCaps w:val="false"/>
-                                  <w:caps w:val="false"/>
                                   <w:sz w:val="22"/>
                                   <w:u w:val="none"/>
                                   <w:dstrike w:val="false"/>
@@ -1513,9 +1509,11 @@
                                   <w:i w:val="false"/>
                                   <w:vertAlign w:val="baseline"/>
                                   <w:position w:val="0"/>
+                                  <w:spacing w:val="0"/>
                                   <w:szCs w:val="22"/>
                                   <w:iCs w:val="false"/>
-                                  <w:spacing w:val="0"/>
+                                  <w:smallCaps w:val="false"/>
+                                  <w:caps w:val="false"/>
                                   <w:b w:val="false"/>
                                   <w:bCs w:val="false"/>
                                   <w:rFonts w:asciiTheme="minorHAnsi" w:cstheme="minorBidi" w:eastAsiaTheme="minorHAnsi" w:hAnsiTheme="minorHAnsi" w:ascii="Calibri" w:hAnsi="Calibri" w:eastAsia="Calibri"/>
@@ -1526,7 +1524,7 @@
                             </w:p>
                           </w:txbxContent>
                         </wps:txbx>
-                        <wps:bodyPr lIns="0" rIns="0" tIns="0" bIns="0">
+                        <wps:bodyPr lIns="0" rIns="0" tIns="0" bIns="0" anchor="t">
                           <a:noAutofit/>
                         </wps:bodyPr>
                       </wps:wsp>
@@ -1538,20 +1536,20 @@
           </mc:Choice>
           <mc:Fallback>
             <w:pict>
-              <v:group id="shape_0" alt="Group 26" style="position:absolute;margin-left:236.75pt;margin-top:0.75pt;width:222.2pt;height:159.1pt" coordorigin="4735,15" coordsize="4444,3182">
-                <v:group id="shape_0" style="position:absolute;left:4765;top:15;width:4414;height:2440">
-                  <v:shape id="shape_0" ID="Picture 7" stroked="f" style="position:absolute;left:4765;top:15;width:4413;height:1454;mso-position-horizontal:right;mso-position-horizontal-relative:margin" type="shapetype_75">
+              <v:group id="shape_0" alt="Group 26" style="position:absolute;margin-left:236.7pt;margin-top:0.75pt;width:222.25pt;height:159.1pt" coordorigin="4734,15" coordsize="4445,3182">
+                <v:group id="shape_0" style="position:absolute;left:4764;top:15;width:4415;height:2442">
+                  <v:shape id="shape_0" ID="Picture 7" stroked="f" o:allowincell="f" style="position:absolute;left:4764;top:15;width:4414;height:1454;mso-wrap-style:none;v-text-anchor:middle;mso-position-horizontal:right;mso-position-horizontal-relative:margin" type="_x0000_t75">
                     <v:imagedata r:id="rId13" o:detectmouseclick="t"/>
-                    <w10:wrap type="none"/>
                     <v:stroke color="#3465a4" joinstyle="round" endcap="flat"/>
+                    <w10:wrap type="square"/>
                   </v:shape>
-                  <v:shape id="shape_0" ID="Picture 8" stroked="f" style="position:absolute;left:4776;top:1484;width:4393;height:971;mso-position-horizontal:right;mso-position-horizontal-relative:margin" type="shapetype_75">
+                  <v:shape id="shape_0" ID="Picture 8" stroked="f" o:allowincell="f" style="position:absolute;left:4775;top:1485;width:4394;height:971;mso-wrap-style:none;v-text-anchor:middle;mso-position-horizontal:right;mso-position-horizontal-relative:margin" type="_x0000_t75">
                     <v:imagedata r:id="rId14" o:detectmouseclick="t"/>
-                    <w10:wrap type="none"/>
                     <v:stroke color="#3465a4" joinstyle="round" endcap="flat"/>
+                    <w10:wrap type="square"/>
                   </v:shape>
                 </v:group>
-                <v:rect id="shape_0" fillcolor="white" stroked="f" style="position:absolute;left:4735;top:2549;width:4433;height:647;mso-position-horizontal:right;mso-position-horizontal-relative:margin">
+                <v:rect id="shape_0" path="m0,0l-2147483645,0l-2147483645,-2147483646l0,-2147483646xe" fillcolor="white" stroked="f" o:allowincell="f" style="position:absolute;left:4734;top:2551;width:4434;height:646;mso-wrap-style:square;v-text-anchor:top;mso-position-horizontal:right;mso-position-horizontal-relative:margin">
                   <v:textbox>
                     <w:txbxContent>
                       <w:p>
@@ -1563,8 +1561,6 @@
                         </w:pPr>
                         <w:r>
                           <w:rPr>
-                            <w:smallCaps w:val="false"/>
-                            <w:caps w:val="false"/>
                             <w:sz w:val="22"/>
                             <w:b/>
                             <w:u w:val="none"/>
@@ -1573,10 +1569,12 @@
                             <w:i w:val="false"/>
                             <w:vertAlign w:val="baseline"/>
                             <w:position w:val="0"/>
+                            <w:spacing w:val="0"/>
                             <w:szCs w:val="22"/>
                             <w:bCs/>
                             <w:iCs w:val="false"/>
-                            <w:spacing w:val="0"/>
+                            <w:smallCaps w:val="false"/>
+                            <w:caps w:val="false"/>
                             <w:rFonts w:asciiTheme="minorHAnsi" w:cstheme="minorBidi" w:eastAsiaTheme="minorHAnsi" w:hAnsiTheme="minorHAnsi" w:ascii="Calibri" w:hAnsi="Calibri" w:eastAsia="Calibri"/>
                             <w:color w:val="000000"/>
                           </w:rPr>
@@ -1584,8 +1582,6 @@
                         </w:r>
                         <w:r>
                           <w:rPr>
-                            <w:smallCaps w:val="false"/>
-                            <w:caps w:val="false"/>
                             <w:sz w:val="22"/>
                             <w:u w:val="none"/>
                             <w:dstrike w:val="false"/>
@@ -1593,9 +1589,11 @@
                             <w:i w:val="false"/>
                             <w:vertAlign w:val="baseline"/>
                             <w:position w:val="0"/>
+                            <w:spacing w:val="0"/>
                             <w:szCs w:val="22"/>
                             <w:iCs w:val="false"/>
-                            <w:spacing w:val="0"/>
+                            <w:smallCaps w:val="false"/>
+                            <w:caps w:val="false"/>
                             <w:b w:val="false"/>
                             <w:bCs w:val="false"/>
                             <w:rFonts w:asciiTheme="minorHAnsi" w:cstheme="minorBidi" w:eastAsiaTheme="minorHAnsi" w:hAnsiTheme="minorHAnsi" w:ascii="Calibri" w:hAnsi="Calibri" w:eastAsia="Calibri"/>
@@ -1606,9 +1604,9 @@
                       </w:p>
                     </w:txbxContent>
                   </v:textbox>
-                  <w10:wrap type="square"/>
                   <v:fill o:detectmouseclick="t" type="solid" color2="black"/>
                   <v:stroke color="#3465a4" joinstyle="round" endcap="flat"/>
+                  <w10:wrap type="square"/>
                 </v:rect>
               </v:group>
             </w:pict>
@@ -1677,7 +1675,7 @@
         <mc:AlternateContent>
           <mc:Choice Requires="wpg">
             <w:drawing>
-              <wp:anchor behindDoc="0" distT="0" distB="0" distL="114300" distR="114300" simplePos="0" locked="0" layoutInCell="1" allowOverlap="1" relativeHeight="4" wp14:anchorId="07C311E5">
+              <wp:anchor behindDoc="0" distT="0" distB="0" distL="52705" distR="123190" simplePos="0" locked="0" layoutInCell="0" allowOverlap="1" relativeHeight="5" wp14:anchorId="07C311E5">
                 <wp:simplePos x="0" y="0"/>
                 <wp:positionH relativeFrom="margin">
                   <wp:posOffset>69215</wp:posOffset>
@@ -1686,7 +1684,7 @@
                   <wp:posOffset>1293495</wp:posOffset>
                 </wp:positionV>
                 <wp:extent cx="5879465" cy="3926205"/>
-                <wp:effectExtent l="76200" t="0" r="8890" b="0"/>
+                <wp:effectExtent l="137795" t="0" r="0" b="184150"/>
                 <wp:wrapTopAndBottom/>
                 <wp:docPr id="6" name="Group 42"/>
                 <a:graphic xmlns:a="http://schemas.openxmlformats.org/drawingml/2006/main">
@@ -1696,15 +1694,17 @@
                       <wpg:grpSpPr>
                         <a:xfrm>
                           <a:off x="0" y="0"/>
-                          <a:ext cx="5878800" cy="3925440"/>
+                          <a:ext cx="5879520" cy="3926160"/>
+                          <a:chOff x="0" y="0"/>
+                          <a:chExt cx="5879520" cy="3926160"/>
                         </a:xfrm>
                       </wpg:grpSpPr>
                       <wps:wsp>
                         <wps:cNvSpPr/>
                         <wps:spPr>
                           <a:xfrm>
-                            <a:off x="0" y="3462480"/>
-                            <a:ext cx="5878800" cy="462960"/>
+                            <a:off x="0" y="3463920"/>
+                            <a:ext cx="5879520" cy="462240"/>
                           </a:xfrm>
                           <a:prstGeom prst="rect">
                             <a:avLst/>
@@ -1712,7 +1712,7 @@
                           <a:solidFill>
                             <a:srgbClr val="ffffff"/>
                           </a:solidFill>
-                          <a:ln>
+                          <a:ln w="0">
                             <a:noFill/>
                           </a:ln>
                         </wps:spPr>
@@ -1733,8 +1733,6 @@
                               </w:pPr>
                               <w:r>
                                 <w:rPr>
-                                  <w:smallCaps w:val="false"/>
-                                  <w:caps w:val="false"/>
                                   <w:sz w:val="22"/>
                                   <w:b/>
                                   <w:u w:val="none"/>
@@ -1743,10 +1741,12 @@
                                   <w:i w:val="false"/>
                                   <w:vertAlign w:val="baseline"/>
                                   <w:position w:val="0"/>
+                                  <w:spacing w:val="0"/>
                                   <w:szCs w:val="22"/>
                                   <w:bCs/>
                                   <w:iCs w:val="false"/>
-                                  <w:spacing w:val="0"/>
+                                  <w:smallCaps w:val="false"/>
+                                  <w:caps w:val="false"/>
                                   <w:rFonts w:asciiTheme="minorHAnsi" w:cstheme="minorBidi" w:eastAsiaTheme="minorHAnsi" w:hAnsiTheme="minorHAnsi" w:ascii="Calibri" w:hAnsi="Calibri" w:eastAsia="Calibri"/>
                                   <w:color w:val="000000"/>
                                 </w:rPr>
@@ -1754,8 +1754,6 @@
                               </w:r>
                               <w:r>
                                 <w:rPr>
-                                  <w:smallCaps w:val="false"/>
-                                  <w:caps w:val="false"/>
                                   <w:sz w:val="22"/>
                                   <w:u w:val="none"/>
                                   <w:dstrike w:val="false"/>
@@ -1763,9 +1761,11 @@
                                   <w:i w:val="false"/>
                                   <w:vertAlign w:val="baseline"/>
                                   <w:position w:val="0"/>
+                                  <w:spacing w:val="0"/>
                                   <w:szCs w:val="22"/>
                                   <w:iCs w:val="false"/>
-                                  <w:spacing w:val="0"/>
+                                  <w:smallCaps w:val="false"/>
+                                  <w:caps w:val="false"/>
                                   <w:b w:val="false"/>
                                   <w:bCs w:val="false"/>
                                   <w:rFonts w:asciiTheme="minorHAnsi" w:cstheme="minorBidi" w:eastAsiaTheme="minorHAnsi" w:hAnsiTheme="minorHAnsi" w:ascii="Calibri" w:hAnsi="Calibri" w:eastAsia="Calibri"/>
@@ -1776,7 +1776,7 @@
                             </w:p>
                           </w:txbxContent>
                         </wps:txbx>
-                        <wps:bodyPr lIns="0" rIns="0" tIns="0" bIns="0">
+                        <wps:bodyPr lIns="0" rIns="0" tIns="0" bIns="0" anchor="t">
                           <a:noAutofit/>
                         </wps:bodyPr>
                       </wps:wsp>
@@ -1787,18 +1787,18 @@
                         </pic:nvPicPr>
                         <pic:blipFill>
                           <a:blip r:embed="rId16"/>
-                          <a:srcRect l="51528" t="16182" r="9567" b="12710"/>
+                          <a:srcRect l="51522" t="16178" r="9565" b="12707"/>
                           <a:stretch/>
                         </pic:blipFill>
                         <pic:spPr>
                           <a:xfrm>
-                            <a:off x="2645280" y="0"/>
-                            <a:ext cx="3233520" cy="3325320"/>
+                            <a:off x="2646000" y="0"/>
+                            <a:ext cx="3233520" cy="3326040"/>
                           </a:xfrm>
                           <a:prstGeom prst="rect">
                             <a:avLst/>
                           </a:prstGeom>
-                          <a:ln>
+                          <a:ln w="0">
                             <a:noFill/>
                           </a:ln>
                         </pic:spPr>
@@ -1810,13 +1810,13 @@
                         </pic:nvPicPr>
                         <pic:blipFill>
                           <a:blip r:embed="rId17"/>
-                          <a:srcRect l="50421" t="69477" r="11161" b="9617"/>
+                          <a:srcRect l="50415" t="69466" r="11159" b="9617"/>
                           <a:stretch/>
                         </pic:blipFill>
                         <pic:spPr>
                           <a:xfrm>
-                            <a:off x="102960" y="1390680"/>
-                            <a:ext cx="3828240" cy="1169640"/>
+                            <a:off x="102960" y="1391400"/>
+                            <a:ext cx="3828240" cy="1168920"/>
                           </a:xfrm>
                           <a:prstGeom prst="rect">
                             <a:avLst/>
@@ -1828,7 +1828,7 @@
                             <a:round/>
                           </a:ln>
                           <a:effectLst>
-                            <a:outerShdw algn="tl" blurRad="50000" rotWithShape="0">
+                            <a:outerShdw algn="tl" blurRad="50040" rotWithShape="0">
                               <a:srgbClr val="000000">
                                 <a:alpha val="41000"/>
                               </a:srgbClr>
@@ -1856,8 +1856,8 @@
           </mc:Choice>
           <mc:Fallback>
             <w:pict>
-              <v:group id="shape_0" alt="Group 42" style="position:absolute;margin-left:5.45pt;margin-top:101.85pt;width:462.9pt;height:309.05pt" coordorigin="109,2037" coordsize="9258,6181">
-                <v:rect id="shape_0" fillcolor="white" stroked="f" style="position:absolute;left:109;top:7490;width:9257;height:728;mso-position-horizontal-relative:margin">
+              <v:group id="shape_0" alt="Group 42" style="position:absolute;margin-left:5.45pt;margin-top:101.85pt;width:462.95pt;height:309.15pt" coordorigin="109,2037" coordsize="9259,6183">
+                <v:rect id="shape_0" path="m0,0l-2147483645,0l-2147483645,-2147483646l0,-2147483646xe" fillcolor="white" stroked="f" o:allowincell="f" style="position:absolute;left:109;top:7492;width:9258;height:727;mso-wrap-style:square;v-text-anchor:top;mso-position-horizontal-relative:margin">
                   <v:textbox>
                     <w:txbxContent>
                       <w:p>
@@ -1869,8 +1869,6 @@
                         </w:pPr>
                         <w:r>
                           <w:rPr>
-                            <w:smallCaps w:val="false"/>
-                            <w:caps w:val="false"/>
                             <w:sz w:val="22"/>
                             <w:b/>
                             <w:u w:val="none"/>
@@ -1879,10 +1877,12 @@
                             <w:i w:val="false"/>
                             <w:vertAlign w:val="baseline"/>
                             <w:position w:val="0"/>
+                            <w:spacing w:val="0"/>
                             <w:szCs w:val="22"/>
                             <w:bCs/>
                             <w:iCs w:val="false"/>
-                            <w:spacing w:val="0"/>
+                            <w:smallCaps w:val="false"/>
+                            <w:caps w:val="false"/>
                             <w:rFonts w:asciiTheme="minorHAnsi" w:cstheme="minorBidi" w:eastAsiaTheme="minorHAnsi" w:hAnsiTheme="minorHAnsi" w:ascii="Calibri" w:hAnsi="Calibri" w:eastAsia="Calibri"/>
                             <w:color w:val="000000"/>
                           </w:rPr>
@@ -1890,8 +1890,6 @@
                         </w:r>
                         <w:r>
                           <w:rPr>
-                            <w:smallCaps w:val="false"/>
-                            <w:caps w:val="false"/>
                             <w:sz w:val="22"/>
                             <w:u w:val="none"/>
                             <w:dstrike w:val="false"/>
@@ -1899,9 +1897,11 @@
                             <w:i w:val="false"/>
                             <w:vertAlign w:val="baseline"/>
                             <w:position w:val="0"/>
+                            <w:spacing w:val="0"/>
                             <w:szCs w:val="22"/>
                             <w:iCs w:val="false"/>
-                            <w:spacing w:val="0"/>
+                            <w:smallCaps w:val="false"/>
+                            <w:caps w:val="false"/>
                             <w:b w:val="false"/>
                             <w:bCs w:val="false"/>
                             <w:rFonts w:asciiTheme="minorHAnsi" w:cstheme="minorBidi" w:eastAsiaTheme="minorHAnsi" w:hAnsiTheme="minorHAnsi" w:ascii="Calibri" w:hAnsi="Calibri" w:eastAsia="Calibri"/>
@@ -1912,20 +1912,20 @@
                       </w:p>
                     </w:txbxContent>
                   </v:textbox>
-                  <w10:wrap type="square"/>
                   <v:fill o:detectmouseclick="t" type="solid" color2="black"/>
                   <v:stroke color="#3465a4" joinstyle="round" endcap="flat"/>
+                  <w10:wrap type="topAndBottom"/>
                 </v:rect>
-                <v:shape id="shape_0" ID="Picture 27" stroked="f" style="position:absolute;left:4275;top:2037;width:5091;height:5236;mso-position-horizontal-relative:margin" type="shapetype_75">
+                <v:shape id="shape_0" ID="Picture 27" stroked="f" o:allowincell="f" style="position:absolute;left:4276;top:2037;width:5091;height:5237;mso-wrap-style:none;v-text-anchor:middle;mso-position-horizontal-relative:margin" type="_x0000_t75">
                   <v:imagedata r:id="rId16" o:detectmouseclick="t"/>
-                  <w10:wrap type="none"/>
                   <v:stroke color="#3465a4" joinstyle="round" endcap="flat"/>
+                  <w10:wrap type="topAndBottom"/>
                 </v:shape>
-                <v:shape id="shape_0" ID="Picture 32" stroked="t" style="position:absolute;left:271;top:4227;width:6028;height:1841;mso-position-horizontal-relative:margin" type="shapetype_75">
+                <v:shape id="shape_0" ID="Picture 32" stroked="t" o:allowincell="f" style="position:absolute;left:271;top:4228;width:6028;height:1840;mso-wrap-style:none;v-text-anchor:middle;mso-position-horizontal-relative:margin" type="_x0000_t75">
                   <v:imagedata r:id="rId17" o:detectmouseclick="t"/>
-                  <w10:wrap type="none"/>
                   <v:stroke color="white" weight="190440" joinstyle="round" endcap="flat"/>
                   <v:shadow on="t" obscured="f" color="black"/>
+                  <w10:wrap type="topAndBottom"/>
                 </v:shape>
               </v:group>
             </w:pict>
@@ -2003,7 +2003,7 @@
         <mc:AlternateContent>
           <mc:Choice Requires="wpg">
             <w:drawing>
-              <wp:anchor behindDoc="0" distT="0" distB="0" distL="114300" distR="114300" simplePos="0" locked="0" layoutInCell="1" allowOverlap="1" relativeHeight="7" wp14:anchorId="5DF817E4">
+              <wp:anchor behindDoc="0" distT="0" distB="5715" distL="113665" distR="114300" simplePos="0" locked="0" layoutInCell="0" allowOverlap="1" relativeHeight="8" wp14:anchorId="5DF817E4">
                 <wp:simplePos x="0" y="0"/>
                 <wp:positionH relativeFrom="margin">
                   <wp:align>right</wp:align>
@@ -2022,15 +2022,17 @@
                       <wpg:grpSpPr>
                         <a:xfrm>
                           <a:off x="0" y="0"/>
-                          <a:ext cx="5849640" cy="3587760"/>
+                          <a:ext cx="5850360" cy="3588480"/>
+                          <a:chOff x="0" y="0"/>
+                          <a:chExt cx="5850360" cy="3588480"/>
                         </a:xfrm>
                       </wpg:grpSpPr>
                       <wps:wsp>
                         <wps:cNvSpPr/>
                         <wps:spPr>
                           <a:xfrm>
-                            <a:off x="0" y="3100680"/>
-                            <a:ext cx="5849640" cy="487080"/>
+                            <a:off x="0" y="3101400"/>
+                            <a:ext cx="5850360" cy="487080"/>
                           </a:xfrm>
                           <a:prstGeom prst="rect">
                             <a:avLst/>
@@ -2038,7 +2040,7 @@
                           <a:solidFill>
                             <a:srgbClr val="ffffff"/>
                           </a:solidFill>
-                          <a:ln>
+                          <a:ln w="0">
                             <a:noFill/>
                           </a:ln>
                         </wps:spPr>
@@ -2059,8 +2061,6 @@
                               </w:pPr>
                               <w:r>
                                 <w:rPr>
-                                  <w:smallCaps w:val="false"/>
-                                  <w:caps w:val="false"/>
                                   <w:sz w:val="22"/>
                                   <w:b/>
                                   <w:u w:val="none"/>
@@ -2069,10 +2069,12 @@
                                   <w:i w:val="false"/>
                                   <w:vertAlign w:val="baseline"/>
                                   <w:position w:val="0"/>
+                                  <w:spacing w:val="0"/>
                                   <w:szCs w:val="22"/>
                                   <w:bCs/>
                                   <w:iCs w:val="false"/>
-                                  <w:spacing w:val="0"/>
+                                  <w:smallCaps w:val="false"/>
+                                  <w:caps w:val="false"/>
                                   <w:rFonts w:asciiTheme="minorHAnsi" w:cstheme="minorBidi" w:eastAsiaTheme="minorHAnsi" w:hAnsiTheme="minorHAnsi" w:ascii="Calibri" w:hAnsi="Calibri" w:eastAsia="Calibri"/>
                                   <w:color w:val="000000"/>
                                 </w:rPr>
@@ -2080,8 +2082,6 @@
                               </w:r>
                               <w:r>
                                 <w:rPr>
-                                  <w:smallCaps w:val="false"/>
-                                  <w:caps w:val="false"/>
                                   <w:sz w:val="22"/>
                                   <w:u w:val="none"/>
                                   <w:dstrike w:val="false"/>
@@ -2089,9 +2089,11 @@
                                   <w:i w:val="false"/>
                                   <w:vertAlign w:val="baseline"/>
                                   <w:position w:val="0"/>
+                                  <w:spacing w:val="0"/>
                                   <w:szCs w:val="22"/>
                                   <w:iCs w:val="false"/>
-                                  <w:spacing w:val="0"/>
+                                  <w:smallCaps w:val="false"/>
+                                  <w:caps w:val="false"/>
                                   <w:b w:val="false"/>
                                   <w:bCs w:val="false"/>
                                   <w:rFonts w:asciiTheme="minorHAnsi" w:cstheme="minorBidi" w:eastAsiaTheme="minorHAnsi" w:hAnsiTheme="minorHAnsi" w:ascii="Calibri" w:hAnsi="Calibri" w:eastAsia="Calibri"/>
@@ -2102,7 +2104,7 @@
                             </w:p>
                           </w:txbxContent>
                         </wps:txbx>
-                        <wps:bodyPr lIns="0" rIns="0" tIns="0" bIns="0">
+                        <wps:bodyPr lIns="0" rIns="0" tIns="0" bIns="0" anchor="t">
                           <a:spAutoFit/>
                         </wps:bodyPr>
                       </wps:wsp>
@@ -2119,12 +2121,12 @@
                         <pic:spPr>
                           <a:xfrm>
                             <a:off x="0" y="0"/>
-                            <a:ext cx="5695200" cy="3046680"/>
+                            <a:ext cx="5695920" cy="3046680"/>
                           </a:xfrm>
                           <a:prstGeom prst="rect">
                             <a:avLst/>
                           </a:prstGeom>
-                          <a:ln>
+                          <a:ln w="0">
                             <a:noFill/>
                           </a:ln>
                         </pic:spPr>
@@ -2137,8 +2139,8 @@
           </mc:Choice>
           <mc:Fallback>
             <w:pict>
-              <v:group id="shape_0" alt="Group 33" style="position:absolute;margin-left:-1.65pt;margin-top:195.35pt;width:460.6pt;height:282.5pt" coordorigin="-33,3907" coordsize="9212,5650">
-                <v:rect id="shape_0" fillcolor="white" stroked="f" style="position:absolute;left:-33;top:8790;width:9211;height:766;mso-position-horizontal:right;mso-position-horizontal-relative:margin">
+              <v:group id="shape_0" alt="Group 33" style="position:absolute;margin-left:-1.75pt;margin-top:195.35pt;width:460.65pt;height:282.6pt" coordorigin="-35,3907" coordsize="9213,5652">
+                <v:rect id="shape_0" path="m0,0l-2147483645,0l-2147483645,-2147483646l0,-2147483646xe" fillcolor="white" stroked="f" o:allowincell="f" style="position:absolute;left:-35;top:8791;width:9212;height:766;mso-wrap-style:square;v-text-anchor:top;mso-position-horizontal:right;mso-position-horizontal-relative:margin">
                   <v:textbox>
                     <w:txbxContent>
                       <w:p>
@@ -2150,8 +2152,6 @@
                         </w:pPr>
                         <w:r>
                           <w:rPr>
-                            <w:smallCaps w:val="false"/>
-                            <w:caps w:val="false"/>
                             <w:sz w:val="22"/>
                             <w:b/>
                             <w:u w:val="none"/>
@@ -2160,10 +2160,12 @@
                             <w:i w:val="false"/>
                             <w:vertAlign w:val="baseline"/>
                             <w:position w:val="0"/>
+                            <w:spacing w:val="0"/>
                             <w:szCs w:val="22"/>
                             <w:bCs/>
                             <w:iCs w:val="false"/>
-                            <w:spacing w:val="0"/>
+                            <w:smallCaps w:val="false"/>
+                            <w:caps w:val="false"/>
                             <w:rFonts w:asciiTheme="minorHAnsi" w:cstheme="minorBidi" w:eastAsiaTheme="minorHAnsi" w:hAnsiTheme="minorHAnsi" w:ascii="Calibri" w:hAnsi="Calibri" w:eastAsia="Calibri"/>
                             <w:color w:val="000000"/>
                           </w:rPr>
@@ -2171,8 +2173,6 @@
                         </w:r>
                         <w:r>
                           <w:rPr>
-                            <w:smallCaps w:val="false"/>
-                            <w:caps w:val="false"/>
                             <w:sz w:val="22"/>
                             <w:u w:val="none"/>
                             <w:dstrike w:val="false"/>
@@ -2180,9 +2180,11 @@
                             <w:i w:val="false"/>
                             <w:vertAlign w:val="baseline"/>
                             <w:position w:val="0"/>
+                            <w:spacing w:val="0"/>
                             <w:szCs w:val="22"/>
                             <w:iCs w:val="false"/>
-                            <w:spacing w:val="0"/>
+                            <w:smallCaps w:val="false"/>
+                            <w:caps w:val="false"/>
                             <w:b w:val="false"/>
                             <w:bCs w:val="false"/>
                             <w:rFonts w:asciiTheme="minorHAnsi" w:cstheme="minorBidi" w:eastAsiaTheme="minorHAnsi" w:hAnsiTheme="minorHAnsi" w:ascii="Calibri" w:hAnsi="Calibri" w:eastAsia="Calibri"/>
@@ -2193,14 +2195,14 @@
                       </w:p>
                     </w:txbxContent>
                   </v:textbox>
-                  <w10:wrap type="square"/>
                   <v:fill o:detectmouseclick="t" type="solid" color2="black"/>
                   <v:stroke color="#3465a4" joinstyle="round" endcap="flat"/>
+                  <w10:wrap type="topAndBottom"/>
                 </v:rect>
-                <v:shape id="shape_0" ID="Picture 1" stroked="f" style="position:absolute;left:-33;top:3907;width:8968;height:4797;mso-position-horizontal:right;mso-position-horizontal-relative:margin" type="shapetype_75">
+                <v:shape id="shape_0" ID="Picture 1" stroked="f" o:allowincell="f" style="position:absolute;left:-35;top:3907;width:8969;height:4797;mso-wrap-style:none;v-text-anchor:middle;mso-position-horizontal:right;mso-position-horizontal-relative:margin" type="_x0000_t75">
                   <v:imagedata r:id="rId18" o:detectmouseclick="t"/>
-                  <w10:wrap type="none"/>
                   <v:stroke color="#3465a4" joinstyle="round" endcap="flat"/>
+                  <w10:wrap type="topAndBottom"/>
                 </v:shape>
               </v:group>
             </w:pict>
@@ -2368,14 +2370,15 @@
         <w:tblpPr w:bottomFromText="0" w:horzAnchor="margin" w:leftFromText="180" w:rightFromText="180" w:tblpX="0" w:tblpY="2440" w:topFromText="0" w:vertAnchor="page"/>
         <w:tblW w:w="9354" w:type="dxa"/>
         <w:jc w:val="left"/>
-        <w:tblInd w:w="0" w:type="dxa"/>
+        <w:tblInd w:w="-5" w:type="dxa"/>
+        <w:tblLayout w:type="fixed"/>
         <w:tblCellMar>
           <w:top w:w="0" w:type="dxa"/>
           <w:left w:w="103" w:type="dxa"/>
           <w:bottom w:w="0" w:type="dxa"/>
           <w:right w:w="108" w:type="dxa"/>
         </w:tblCellMar>
-        <w:tblLook w:noVBand="1" w:val="04a0" w:noHBand="0" w:lastColumn="0" w:firstColumn="1" w:lastRow="0" w:firstRow="1"/>
+        <w:tblLook w:val="04a0" w:noHBand="0" w:noVBand="1" w:firstColumn="1" w:lastRow="0" w:lastColumn="0" w:firstRow="1"/>
       </w:tblPr>
       <w:tblGrid>
         <w:gridCol w:w="1694"/>
@@ -2396,6 +2399,7 @@
           <w:p>
             <w:pPr>
               <w:pStyle w:val="Normal"/>
+              <w:widowControl w:val="false"/>
               <w:spacing w:lineRule="auto" w:line="240" w:before="120" w:after="0"/>
               <w:jc w:val="center"/>
               <w:rPr>
@@ -2428,6 +2432,7 @@
           <w:p>
             <w:pPr>
               <w:pStyle w:val="Normal"/>
+              <w:widowControl w:val="false"/>
               <w:spacing w:lineRule="auto" w:line="240" w:before="120" w:after="0"/>
               <w:jc w:val="center"/>
               <w:rPr>
@@ -2460,6 +2465,7 @@
           <w:p>
             <w:pPr>
               <w:pStyle w:val="Normal"/>
+              <w:widowControl w:val="false"/>
               <w:spacing w:lineRule="auto" w:line="240" w:before="120" w:after="0"/>
               <w:jc w:val="center"/>
               <w:rPr>
@@ -2492,6 +2498,7 @@
           <w:p>
             <w:pPr>
               <w:pStyle w:val="Normal"/>
+              <w:widowControl w:val="false"/>
               <w:spacing w:lineRule="auto" w:line="240" w:before="120" w:after="0"/>
               <w:jc w:val="center"/>
               <w:rPr>
@@ -2529,6 +2536,7 @@
           <w:p>
             <w:pPr>
               <w:pStyle w:val="Normal"/>
+              <w:widowControl w:val="false"/>
               <w:spacing w:lineRule="auto" w:line="240" w:before="120" w:after="0"/>
               <w:jc w:val="center"/>
               <w:rPr>
@@ -2558,6 +2566,7 @@
           <w:p>
             <w:pPr>
               <w:pStyle w:val="Normal"/>
+              <w:widowControl w:val="false"/>
               <w:spacing w:lineRule="auto" w:line="240" w:before="120" w:after="0"/>
               <w:jc w:val="center"/>
               <w:rPr>
@@ -2587,6 +2596,7 @@
           <w:p>
             <w:pPr>
               <w:pStyle w:val="Normal"/>
+              <w:widowControl w:val="false"/>
               <w:spacing w:lineRule="auto" w:line="240" w:before="120" w:after="0"/>
               <w:jc w:val="center"/>
               <w:rPr>
@@ -2616,6 +2626,7 @@
           <w:p>
             <w:pPr>
               <w:pStyle w:val="Normal"/>
+              <w:widowControl w:val="false"/>
               <w:spacing w:lineRule="auto" w:line="240" w:before="120" w:after="0"/>
               <w:jc w:val="center"/>
               <w:rPr>
@@ -2650,6 +2661,7 @@
           <w:p>
             <w:pPr>
               <w:pStyle w:val="Normal"/>
+              <w:widowControl w:val="false"/>
               <w:spacing w:lineRule="auto" w:line="240" w:before="120" w:after="0"/>
               <w:jc w:val="center"/>
               <w:rPr>
@@ -2679,6 +2691,7 @@
           <w:p>
             <w:pPr>
               <w:pStyle w:val="Normal"/>
+              <w:widowControl w:val="false"/>
               <w:spacing w:lineRule="auto" w:line="240" w:before="120" w:after="0"/>
               <w:jc w:val="center"/>
               <w:rPr>
@@ -2708,6 +2721,7 @@
           <w:p>
             <w:pPr>
               <w:pStyle w:val="Normal"/>
+              <w:widowControl w:val="false"/>
               <w:spacing w:lineRule="auto" w:line="240" w:before="120" w:after="0"/>
               <w:jc w:val="center"/>
               <w:rPr>
@@ -2737,6 +2751,7 @@
           <w:p>
             <w:pPr>
               <w:pStyle w:val="Normal"/>
+              <w:widowControl w:val="false"/>
               <w:spacing w:lineRule="auto" w:line="240" w:before="120" w:after="0"/>
               <w:jc w:val="center"/>
               <w:rPr>
@@ -2771,6 +2786,7 @@
           <w:p>
             <w:pPr>
               <w:pStyle w:val="Normal"/>
+              <w:widowControl w:val="false"/>
               <w:spacing w:lineRule="auto" w:line="240" w:before="120" w:after="0"/>
               <w:jc w:val="center"/>
               <w:rPr>
@@ -2800,6 +2816,7 @@
           <w:p>
             <w:pPr>
               <w:pStyle w:val="Normal"/>
+              <w:widowControl w:val="false"/>
               <w:spacing w:lineRule="auto" w:line="240" w:before="120" w:after="0"/>
               <w:jc w:val="center"/>
               <w:rPr>
@@ -2829,6 +2846,7 @@
           <w:p>
             <w:pPr>
               <w:pStyle w:val="Normal"/>
+              <w:widowControl w:val="false"/>
               <w:spacing w:lineRule="auto" w:line="240" w:before="120" w:after="0"/>
               <w:jc w:val="center"/>
               <w:rPr>
@@ -2858,6 +2876,7 @@
           <w:p>
             <w:pPr>
               <w:pStyle w:val="Normal"/>
+              <w:widowControl w:val="false"/>
               <w:spacing w:lineRule="auto" w:line="240" w:before="120" w:after="0"/>
               <w:jc w:val="center"/>
               <w:rPr>
@@ -2892,6 +2911,7 @@
           <w:p>
             <w:pPr>
               <w:pStyle w:val="Normal"/>
+              <w:widowControl w:val="false"/>
               <w:spacing w:lineRule="auto" w:line="240" w:before="120" w:after="0"/>
               <w:jc w:val="center"/>
               <w:rPr>
@@ -2921,6 +2941,7 @@
           <w:p>
             <w:pPr>
               <w:pStyle w:val="Normal"/>
+              <w:widowControl w:val="false"/>
               <w:spacing w:lineRule="auto" w:line="240" w:before="120" w:after="0"/>
               <w:jc w:val="center"/>
               <w:rPr>
@@ -2950,6 +2971,7 @@
           <w:p>
             <w:pPr>
               <w:pStyle w:val="Normal"/>
+              <w:widowControl w:val="false"/>
               <w:spacing w:lineRule="auto" w:line="240" w:before="120" w:after="0"/>
               <w:jc w:val="center"/>
               <w:rPr>
@@ -2979,6 +3001,7 @@
           <w:p>
             <w:pPr>
               <w:pStyle w:val="Normal"/>
+              <w:widowControl w:val="false"/>
               <w:spacing w:lineRule="auto" w:line="240" w:before="120" w:after="0"/>
               <w:jc w:val="center"/>
               <w:rPr>
@@ -3013,6 +3036,7 @@
           <w:p>
             <w:pPr>
               <w:pStyle w:val="Normal"/>
+              <w:widowControl w:val="false"/>
               <w:spacing w:lineRule="auto" w:line="240" w:before="120" w:after="0"/>
               <w:jc w:val="center"/>
               <w:rPr>
@@ -3042,6 +3066,7 @@
           <w:p>
             <w:pPr>
               <w:pStyle w:val="Normal"/>
+              <w:widowControl w:val="false"/>
               <w:spacing w:lineRule="auto" w:line="240" w:before="120" w:after="0"/>
               <w:jc w:val="center"/>
               <w:rPr>
@@ -3071,6 +3096,7 @@
           <w:p>
             <w:pPr>
               <w:pStyle w:val="Normal"/>
+              <w:widowControl w:val="false"/>
               <w:spacing w:lineRule="auto" w:line="240" w:before="120" w:after="0"/>
               <w:jc w:val="center"/>
               <w:rPr>
@@ -3100,6 +3126,7 @@
           <w:p>
             <w:pPr>
               <w:pStyle w:val="Normal"/>
+              <w:widowControl w:val="false"/>
               <w:spacing w:lineRule="auto" w:line="240" w:before="120" w:after="0"/>
               <w:jc w:val="center"/>
               <w:rPr>
@@ -3159,7 +3186,7 @@
         <w:rPr>
           <w:b/>
         </w:rPr>
-        <w:instrText> SEQ Table \* ARABIC </w:instrText>
+        <w:instrText xml:space="preserve"> SEQ Table \* ARABIC </w:instrText>
       </w:r>
       <w:r>
         <w:rPr>
@@ -3302,7 +3329,7 @@
         <w:rPr>
           <w:b/>
         </w:rPr>
-        <w:instrText> SEQ Figure \* ARABIC </w:instrText>
+        <w:instrText xml:space="preserve"> SEQ Figure \* ARABIC </w:instrText>
       </w:r>
       <w:r>
         <w:rPr>
@@ -3565,7 +3592,7 @@
           <w:sz w:val="24"/>
           <w:szCs w:val="24"/>
         </w:rPr>
-        <w:t>Travis Williams: travis.williams@</w:t>
+        <w:t>Travis Williams: t</w:t>
       </w:r>
       <w:r>
         <w:rPr>
@@ -3574,7 +3601,7 @@
           <w:sz w:val="24"/>
           <w:szCs w:val="24"/>
         </w:rPr>
-        <w:t>nrel</w:t>
+        <w:t>willico</w:t>
       </w:r>
       <w:r>
         <w:rPr>
@@ -3583,7 +3610,7 @@
           <w:sz w:val="24"/>
           <w:szCs w:val="24"/>
         </w:rPr>
-        <w:t>.</w:t>
+        <w:t>@</w:t>
       </w:r>
       <w:r>
         <w:rPr>
@@ -3592,7 +3619,7 @@
           <w:sz w:val="24"/>
           <w:szCs w:val="24"/>
         </w:rPr>
-        <w:t>gov</w:t>
+        <w:t>proton.me</w:t>
       </w:r>
     </w:p>
     <w:p>
@@ -3610,22 +3637,13 @@
           <w:sz w:val="24"/>
           <w:szCs w:val="24"/>
         </w:rPr>
-        <w:t>William Travis: william.travis@</w:t>
-      </w:r>
-      <w:r>
-        <w:rPr>
-          <w:rFonts w:eastAsia="Arial" w:cs="Times New Roman" w:ascii="Times New Roman" w:hAnsi="Times New Roman"/>
-          <w:color w:val="000000" w:themeColor="text1"/>
-          <w:sz w:val="24"/>
-          <w:szCs w:val="24"/>
-        </w:rPr>
-        <w:t>colorado.edu</w:t>
+        <w:t>William Travis: william.travis@colorado.edu</w:t>
       </w:r>
     </w:p>
     <w:sectPr>
       <w:type w:val="nextPage"/>
       <w:pgSz w:w="12240" w:h="15840"/>
-      <w:pgMar w:left="1440" w:right="1440" w:header="0" w:top="1440" w:footer="0" w:bottom="1440" w:gutter="0"/>
+      <w:pgMar w:left="1440" w:right="1440" w:gutter="0" w:header="0" w:top="1440" w:footer="0" w:bottom="1440"/>
       <w:pgNumType w:fmt="decimal"/>
       <w:formProt w:val="false"/>
       <w:textDirection w:val="lrTb"/>
@@ -3636,7 +3654,7 @@
 </file>
 
 <file path=word/numbering.xml><?xml version="1.0" encoding="utf-8"?>
-<w:numbering xmlns:w="http://schemas.openxmlformats.org/wordprocessingml/2006/main" xmlns:o="urn:schemas-microsoft-com:office:office" xmlns:r="http://schemas.openxmlformats.org/officeDocument/2006/relationships" xmlns:v="urn:schemas-microsoft-com:vml">
+<w:numbering xmlns:w="http://schemas.openxmlformats.org/wordprocessingml/2006/main" xmlns:o="urn:schemas-microsoft-com:office:office" xmlns:r="http://schemas.openxmlformats.org/officeDocument/2006/relationships" xmlns:v="urn:schemas-microsoft-com:vml" xmlns:mc="http://schemas.openxmlformats.org/markup-compatibility/2006" xmlns:w14="http://schemas.microsoft.com/office/word/2010/wordml" mc:Ignorable="w14">
   <w:abstractNum w:abstractNumId="1">
     <w:lvl w:ilvl="0">
       <w:start w:val="1"/>
@@ -3644,8 +3662,12 @@
       <w:lvlText w:val="%1)"/>
       <w:lvlJc w:val="left"/>
       <w:pPr>
+        <w:tabs>
+          <w:tab w:val="num" w:pos="0"/>
+        </w:tabs>
         <w:ind w:left="1080" w:hanging="360"/>
       </w:pPr>
+      <w:rPr/>
     </w:lvl>
     <w:lvl w:ilvl="1">
       <w:start w:val="1"/>
@@ -3653,8 +3675,12 @@
       <w:lvlText w:val="%2."/>
       <w:lvlJc w:val="left"/>
       <w:pPr>
+        <w:tabs>
+          <w:tab w:val="num" w:pos="0"/>
+        </w:tabs>
         <w:ind w:left="1800" w:hanging="360"/>
       </w:pPr>
+      <w:rPr/>
     </w:lvl>
     <w:lvl w:ilvl="2">
       <w:start w:val="1"/>
@@ -3662,8 +3688,12 @@
       <w:lvlText w:val="%3."/>
       <w:lvlJc w:val="right"/>
       <w:pPr>
+        <w:tabs>
+          <w:tab w:val="num" w:pos="0"/>
+        </w:tabs>
         <w:ind w:left="2520" w:hanging="180"/>
       </w:pPr>
+      <w:rPr/>
     </w:lvl>
     <w:lvl w:ilvl="3">
       <w:start w:val="1"/>
@@ -3671,8 +3701,12 @@
       <w:lvlText w:val="%4."/>
       <w:lvlJc w:val="left"/>
       <w:pPr>
+        <w:tabs>
+          <w:tab w:val="num" w:pos="0"/>
+        </w:tabs>
         <w:ind w:left="3240" w:hanging="360"/>
       </w:pPr>
+      <w:rPr/>
     </w:lvl>
     <w:lvl w:ilvl="4">
       <w:start w:val="1"/>
@@ -3680,8 +3714,12 @@
       <w:lvlText w:val="%5."/>
       <w:lvlJc w:val="left"/>
       <w:pPr>
+        <w:tabs>
+          <w:tab w:val="num" w:pos="0"/>
+        </w:tabs>
         <w:ind w:left="3960" w:hanging="360"/>
       </w:pPr>
+      <w:rPr/>
     </w:lvl>
     <w:lvl w:ilvl="5">
       <w:start w:val="1"/>
@@ -3689,8 +3727,12 @@
       <w:lvlText w:val="%6."/>
       <w:lvlJc w:val="right"/>
       <w:pPr>
+        <w:tabs>
+          <w:tab w:val="num" w:pos="0"/>
+        </w:tabs>
         <w:ind w:left="4680" w:hanging="180"/>
       </w:pPr>
+      <w:rPr/>
     </w:lvl>
     <w:lvl w:ilvl="6">
       <w:start w:val="1"/>
@@ -3698,8 +3740,12 @@
       <w:lvlText w:val="%7."/>
       <w:lvlJc w:val="left"/>
       <w:pPr>
+        <w:tabs>
+          <w:tab w:val="num" w:pos="0"/>
+        </w:tabs>
         <w:ind w:left="5400" w:hanging="360"/>
       </w:pPr>
+      <w:rPr/>
     </w:lvl>
     <w:lvl w:ilvl="7">
       <w:start w:val="1"/>
@@ -3707,8 +3753,12 @@
       <w:lvlText w:val="%8."/>
       <w:lvlJc w:val="left"/>
       <w:pPr>
+        <w:tabs>
+          <w:tab w:val="num" w:pos="0"/>
+        </w:tabs>
         <w:ind w:left="6120" w:hanging="360"/>
       </w:pPr>
+      <w:rPr/>
     </w:lvl>
     <w:lvl w:ilvl="8">
       <w:start w:val="1"/>
@@ -3716,8 +3766,12 @@
       <w:lvlText w:val="%9."/>
       <w:lvlJc w:val="right"/>
       <w:pPr>
+        <w:tabs>
+          <w:tab w:val="num" w:pos="0"/>
+        </w:tabs>
         <w:ind w:left="6840" w:hanging="180"/>
       </w:pPr>
+      <w:rPr/>
     </w:lvl>
   </w:abstractNum>
   <w:abstractNum w:abstractNumId="2">
@@ -3728,6 +3782,9 @@
       <w:lvlText w:val=""/>
       <w:lvlJc w:val="left"/>
       <w:pPr>
+        <w:tabs>
+          <w:tab w:val="num" w:pos="0"/>
+        </w:tabs>
         <w:ind w:left="0" w:hanging="0"/>
       </w:pPr>
     </w:lvl>
@@ -3738,6 +3795,9 @@
       <w:lvlText w:val=""/>
       <w:lvlJc w:val="left"/>
       <w:pPr>
+        <w:tabs>
+          <w:tab w:val="num" w:pos="0"/>
+        </w:tabs>
         <w:ind w:left="0" w:hanging="0"/>
       </w:pPr>
     </w:lvl>
@@ -3748,6 +3808,9 @@
       <w:lvlText w:val=""/>
       <w:lvlJc w:val="left"/>
       <w:pPr>
+        <w:tabs>
+          <w:tab w:val="num" w:pos="0"/>
+        </w:tabs>
         <w:ind w:left="0" w:hanging="0"/>
       </w:pPr>
     </w:lvl>
@@ -3758,6 +3821,9 @@
       <w:lvlText w:val=""/>
       <w:lvlJc w:val="left"/>
       <w:pPr>
+        <w:tabs>
+          <w:tab w:val="num" w:pos="0"/>
+        </w:tabs>
         <w:ind w:left="0" w:hanging="0"/>
       </w:pPr>
     </w:lvl>
@@ -3768,6 +3834,9 @@
       <w:lvlText w:val=""/>
       <w:lvlJc w:val="left"/>
       <w:pPr>
+        <w:tabs>
+          <w:tab w:val="num" w:pos="0"/>
+        </w:tabs>
         <w:ind w:left="0" w:hanging="0"/>
       </w:pPr>
     </w:lvl>
@@ -3778,6 +3847,9 @@
       <w:lvlText w:val=""/>
       <w:lvlJc w:val="left"/>
       <w:pPr>
+        <w:tabs>
+          <w:tab w:val="num" w:pos="0"/>
+        </w:tabs>
         <w:ind w:left="0" w:hanging="0"/>
       </w:pPr>
     </w:lvl>
@@ -3788,6 +3860,9 @@
       <w:lvlText w:val=""/>
       <w:lvlJc w:val="left"/>
       <w:pPr>
+        <w:tabs>
+          <w:tab w:val="num" w:pos="0"/>
+        </w:tabs>
         <w:ind w:left="0" w:hanging="0"/>
       </w:pPr>
     </w:lvl>
@@ -3798,6 +3873,9 @@
       <w:lvlText w:val=""/>
       <w:lvlJc w:val="left"/>
       <w:pPr>
+        <w:tabs>
+          <w:tab w:val="num" w:pos="0"/>
+        </w:tabs>
         <w:ind w:left="0" w:hanging="0"/>
       </w:pPr>
     </w:lvl>
@@ -3808,6 +3886,9 @@
       <w:lvlText w:val=""/>
       <w:lvlJc w:val="left"/>
       <w:pPr>
+        <w:tabs>
+          <w:tab w:val="num" w:pos="0"/>
+        </w:tabs>
         <w:ind w:left="0" w:hanging="0"/>
       </w:pPr>
     </w:lvl>
@@ -3832,7 +3913,9 @@
       </w:rPr>
     </w:rPrDefault>
     <w:pPrDefault>
-      <w:pPr/>
+      <w:pPr>
+        <w:suppressAutoHyphens w:val="true"/>
+      </w:pPr>
     </w:pPrDefault>
   </w:docDefaults>
   <w:latentStyles w:defLockedState="0" w:defUIPriority="99" w:defSemiHidden="0" w:defUnhideWhenUsed="0" w:defQFormat="0" w:count="375">
@@ -4333,7 +4416,7 @@
     </w:rPr>
   </w:style>
   <w:style w:type="character" w:styleId="InternetLink">
-    <w:name w:val="Internet Link"/>
+    <w:name w:val="Hyperlink"/>
     <w:basedOn w:val="DefaultParagraphFont"/>
     <w:uiPriority w:val="99"/>
     <w:unhideWhenUsed/>
@@ -4369,7 +4452,7 @@
       <w:shd w:fill="E1DFDD" w:val="clear"/>
     </w:rPr>
   </w:style>
-  <w:style w:type="character" w:styleId="FollowedHyperlink">
+  <w:style w:type="character" w:styleId="VisitedInternetLink">
     <w:name w:val="FollowedHyperlink"/>
     <w:basedOn w:val="DefaultParagraphFont"/>
     <w:uiPriority w:val="99"/>
@@ -4398,7 +4481,6 @@
   <w:style w:type="character" w:styleId="CommentTextChar" w:customStyle="1">
     <w:name w:val="Comment Text Char"/>
     <w:basedOn w:val="DefaultParagraphFont"/>
-    <w:link w:val="CommentText"/>
     <w:uiPriority w:val="99"/>
     <w:semiHidden/>
     <w:qFormat/>
@@ -4411,7 +4493,6 @@
   <w:style w:type="character" w:styleId="CommentSubjectChar" w:customStyle="1">
     <w:name w:val="Comment Subject Char"/>
     <w:basedOn w:val="CommentTextChar"/>
-    <w:link w:val="CommentSubject"/>
     <w:uiPriority w:val="99"/>
     <w:semiHidden/>
     <w:qFormat/>
@@ -4467,76 +4548,6 @@
       <w:rFonts w:ascii="Calibri Light" w:hAnsi="Calibri Light" w:eastAsia="" w:cs="" w:asciiTheme="majorHAnsi" w:cstheme="majorBidi" w:eastAsiaTheme="majorEastAsia" w:hAnsiTheme="majorHAnsi"/>
       <w:color w:val="2E74B5" w:themeColor="accent1" w:themeShade="bf"/>
     </w:rPr>
-  </w:style>
-  <w:style w:type="character" w:styleId="ListLabel1">
-    <w:name w:val="ListLabel 1"/>
-    <w:qFormat/>
-    <w:rPr>
-      <w:rFonts w:eastAsia="Arial" w:cs="Times New Roman"/>
-    </w:rPr>
-  </w:style>
-  <w:style w:type="character" w:styleId="ListLabel2">
-    <w:name w:val="ListLabel 2"/>
-    <w:qFormat/>
-    <w:rPr>
-      <w:rFonts w:cs="Courier New"/>
-    </w:rPr>
-  </w:style>
-  <w:style w:type="character" w:styleId="ListLabel3">
-    <w:name w:val="ListLabel 3"/>
-    <w:qFormat/>
-    <w:rPr>
-      <w:rFonts w:cs="Courier New"/>
-    </w:rPr>
-  </w:style>
-  <w:style w:type="character" w:styleId="ListLabel4">
-    <w:name w:val="ListLabel 4"/>
-    <w:qFormat/>
-    <w:rPr>
-      <w:rFonts w:cs="Courier New"/>
-    </w:rPr>
-  </w:style>
-  <w:style w:type="character" w:styleId="ListLabel5">
-    <w:name w:val="ListLabel 5"/>
-    <w:qFormat/>
-    <w:rPr>
-      <w:rFonts w:ascii="Times New Roman" w:hAnsi="Times New Roman" w:eastAsia="Arial" w:cs="Times New Roman"/>
-      <w:sz w:val="24"/>
-      <w:szCs w:val="24"/>
-    </w:rPr>
-  </w:style>
-  <w:style w:type="character" w:styleId="ListLabel6">
-    <w:name w:val="ListLabel 6"/>
-    <w:qFormat/>
-    <w:rPr/>
-  </w:style>
-  <w:style w:type="character" w:styleId="ListLabel7">
-    <w:name w:val="ListLabel 7"/>
-    <w:qFormat/>
-    <w:rPr>
-      <w:rFonts w:ascii="Times New Roman" w:hAnsi="Times New Roman" w:eastAsia="Arial" w:cs="Times New Roman"/>
-      <w:sz w:val="24"/>
-      <w:szCs w:val="24"/>
-    </w:rPr>
-  </w:style>
-  <w:style w:type="character" w:styleId="ListLabel8">
-    <w:name w:val="ListLabel 8"/>
-    <w:qFormat/>
-    <w:rPr/>
-  </w:style>
-  <w:style w:type="character" w:styleId="ListLabel9">
-    <w:name w:val="ListLabel 9"/>
-    <w:qFormat/>
-    <w:rPr>
-      <w:rFonts w:ascii="Times New Roman" w:hAnsi="Times New Roman" w:eastAsia="Arial" w:cs="Times New Roman"/>
-      <w:sz w:val="24"/>
-      <w:szCs w:val="24"/>
-    </w:rPr>
-  </w:style>
-  <w:style w:type="character" w:styleId="ListLabel10">
-    <w:name w:val="ListLabel 10"/>
-    <w:qFormat/>
-    <w:rPr/>
   </w:style>
   <w:style w:type="paragraph" w:styleId="Heading">
     <w:name w:val="Heading"/>
@@ -4675,6 +4686,13 @@
       <w:szCs w:val="18"/>
     </w:rPr>
   </w:style>
+  <w:style w:type="paragraph" w:styleId="HeaderandFooter">
+    <w:name w:val="Header and Footer"/>
+    <w:basedOn w:val="Normal"/>
+    <w:qFormat/>
+    <w:pPr/>
+    <w:rPr/>
+  </w:style>
   <w:style w:type="paragraph" w:styleId="Header">
     <w:name w:val="Header"/>
     <w:basedOn w:val="Normal"/>
@@ -4684,6 +4702,7 @@
     <w:rsid w:val="004e1421"/>
     <w:pPr>
       <w:tabs>
+        <w:tab w:val="clear" w:pos="720"/>
         <w:tab w:val="center" w:pos="4680" w:leader="none"/>
         <w:tab w:val="right" w:pos="9360" w:leader="none"/>
       </w:tabs>
@@ -4700,6 +4719,7 @@
     <w:rsid w:val="004e1421"/>
     <w:pPr>
       <w:tabs>
+        <w:tab w:val="clear" w:pos="720"/>
         <w:tab w:val="center" w:pos="4680" w:leader="none"/>
         <w:tab w:val="right" w:pos="9360" w:leader="none"/>
       </w:tabs>
@@ -4739,7 +4759,6 @@
     <w:semiHidden/>
     <w:unhideWhenUsed/>
     <w:tblPr>
-      <w:tblInd w:w="0" w:type="dxa"/>
       <w:tblCellMar>
         <w:top w:w="0" w:type="dxa"/>
         <w:left w:w="108" w:type="dxa"/>

</xml_diff>